<commit_message>
Se agrego diagrama UML
</commit_message>
<xml_diff>
--- a/Documento-de-Requisitos .docx
+++ b/Documento-de-Requisitos .docx
@@ -1,6 +1,6 @@
 
 <file path=word/document.xml><?xml version="1.0" encoding="utf-8"?>
-<w:document xmlns:ve="http://schemas.openxmlformats.org/markup-compatibility/2006" xmlns:o="urn:schemas-microsoft-com:office:office" xmlns:r="http://schemas.openxmlformats.org/officeDocument/2006/relationships" xmlns:m="http://schemas.openxmlformats.org/officeDocument/2006/math" xmlns:v="urn:schemas-microsoft-com:vml" xmlns:wp="http://schemas.openxmlformats.org/drawingml/2006/wordprocessingDrawing" xmlns:w10="urn:schemas-microsoft-com:office:word" xmlns:w="http://schemas.openxmlformats.org/wordprocessingml/2006/main" xmlns:wne="http://schemas.microsoft.com/office/word/2006/wordml">
+<w:document xmlns:wpc="http://schemas.microsoft.com/office/word/2010/wordprocessingCanvas" xmlns:mc="http://schemas.openxmlformats.org/markup-compatibility/2006" xmlns:o="urn:schemas-microsoft-com:office:office" xmlns:r="http://schemas.openxmlformats.org/officeDocument/2006/relationships" xmlns:m="http://schemas.openxmlformats.org/officeDocument/2006/math" xmlns:v="urn:schemas-microsoft-com:vml" xmlns:wp14="http://schemas.microsoft.com/office/word/2010/wordprocessingDrawing" xmlns:wp="http://schemas.openxmlformats.org/drawingml/2006/wordprocessingDrawing" xmlns:w10="urn:schemas-microsoft-com:office:word" xmlns:w="http://schemas.openxmlformats.org/wordprocessingml/2006/main" xmlns:w14="http://schemas.microsoft.com/office/word/2010/wordml" xmlns:w15="http://schemas.microsoft.com/office/word/2012/wordml" xmlns:wpg="http://schemas.microsoft.com/office/word/2010/wordprocessingGroup" xmlns:wpi="http://schemas.microsoft.com/office/word/2010/wordprocessingInk" xmlns:wne="http://schemas.microsoft.com/office/word/2006/wordml" xmlns:wps="http://schemas.microsoft.com/office/word/2010/wordprocessingShape" mc:Ignorable="w14 w15 wp14">
   <w:body>
     <w:p>
       <w:pPr>
@@ -97,7 +97,7 @@
       <w:r>
         <w:rPr>
           <w:noProof/>
-          <w:lang w:val="es-MX" w:eastAsia="ko-KR"/>
+          <w:lang w:eastAsia="es-ES"/>
         </w:rPr>
         <w:drawing>
           <wp:inline distT="0" distB="0" distL="0" distR="0">
@@ -120,7 +120,7 @@
                     <a:blip r:embed="rId7" cstate="print">
                       <a:extLst>
                         <a:ext uri="{28A0092B-C50C-407E-A947-70E740481C1C}">
-                          <a14:useLocalDpi xmlns="" xmlns:wpc="http://schemas.microsoft.com/office/word/2010/wordprocessingCanvas" xmlns:mc="http://schemas.openxmlformats.org/markup-compatibility/2006" xmlns:o="urn:schemas-microsoft-com:office:office" xmlns:v="urn:schemas-microsoft-com:vml" xmlns:wp14="http://schemas.microsoft.com/office/word/2010/wordprocessingDrawing" xmlns:w10="urn:schemas-microsoft-com:office:word" xmlns:w="http://schemas.openxmlformats.org/wordprocessingml/2006/main" xmlns:w14="http://schemas.microsoft.com/office/word/2010/wordml" xmlns:w15="http://schemas.microsoft.com/office/word/2012/wordml" xmlns:wpg="http://schemas.microsoft.com/office/word/2010/wordprocessingGroup" xmlns:wpi="http://schemas.microsoft.com/office/word/2010/wordprocessingInk" xmlns:wps="http://schemas.microsoft.com/office/word/2010/wordprocessingShape" xmlns:a14="http://schemas.microsoft.com/office/drawing/2010/main" val="0"/>
+                          <a14:useLocalDpi xmlns:a14="http://schemas.microsoft.com/office/drawing/2010/main" val="0"/>
                         </a:ext>
                       </a:extLst>
                     </a:blip>
@@ -224,8 +224,10 @@
           <w:szCs w:val="32"/>
           <w:lang w:val="es-MX"/>
         </w:rPr>
-        <w:t>17</w:t>
-      </w:r>
+        <w:t>30</w:t>
+      </w:r>
+      <w:bookmarkStart w:id="0" w:name="_GoBack"/>
+      <w:bookmarkEnd w:id="0"/>
       <w:r>
         <w:rPr>
           <w:sz w:val="32"/>
@@ -295,34 +297,33 @@
           <w:lang w:val="es-MX"/>
         </w:rPr>
         <w:tab/>
-        <w:t>0.5</w:t>
-      </w:r>
-    </w:p>
-    <w:p>
-      <w:pPr>
-        <w:rPr>
-          <w:lang w:val="es-MX"/>
-        </w:rPr>
-      </w:pPr>
-    </w:p>
-    <w:p>
-      <w:pPr>
+      </w:r>
+      <w:r>
         <w:rPr>
           <w:b/>
           <w:sz w:val="32"/>
           <w:szCs w:val="32"/>
           <w:lang w:val="es-MX"/>
         </w:rPr>
-      </w:pPr>
-      <w:r>
+        <w:t>0.6</w:t>
+      </w:r>
+    </w:p>
+    <w:p>
+      <w:pPr>
+        <w:rPr>
+          <w:lang w:val="es-MX"/>
+        </w:rPr>
+      </w:pPr>
+    </w:p>
+    <w:p>
+      <w:pPr>
         <w:rPr>
           <w:b/>
           <w:sz w:val="32"/>
           <w:szCs w:val="32"/>
           <w:lang w:val="es-MX"/>
         </w:rPr>
-        <w:t>Integrantes del equipo</w:t>
-      </w:r>
+      </w:pPr>
       <w:r>
         <w:rPr>
           <w:b/>
@@ -330,6 +331,15 @@
           <w:szCs w:val="32"/>
           <w:lang w:val="es-MX"/>
         </w:rPr>
+        <w:t>Integrantes del equipo</w:t>
+      </w:r>
+      <w:r>
+        <w:rPr>
+          <w:b/>
+          <w:sz w:val="32"/>
+          <w:szCs w:val="32"/>
+          <w:lang w:val="es-MX"/>
+        </w:rPr>
         <w:tab/>
         <w:t>Carlos Eduardo Guzmán Acevedo</w:t>
       </w:r>
@@ -443,26 +453,7 @@
           <w:lang w:val="es-MX"/>
         </w:rPr>
         <w:tab/>
-      </w:r>
-      <w:proofErr w:type="spellStart"/>
-      <w:r>
-        <w:rPr>
-          <w:b/>
-          <w:sz w:val="32"/>
-          <w:szCs w:val="32"/>
-          <w:lang w:val="es-MX"/>
-        </w:rPr>
-        <w:t>Victor</w:t>
-      </w:r>
-      <w:proofErr w:type="spellEnd"/>
-      <w:r>
-        <w:rPr>
-          <w:b/>
-          <w:sz w:val="32"/>
-          <w:szCs w:val="32"/>
-          <w:lang w:val="es-MX"/>
-        </w:rPr>
-        <w:t xml:space="preserve"> Antonio López Leal</w:t>
+        <w:t>Victor Antonio López Leal</w:t>
       </w:r>
     </w:p>
     <w:p>
@@ -864,7 +855,7 @@
         <w:tblStyle w:val="Tabladecuadrcula1clara1"/>
         <w:tblW w:w="0" w:type="auto"/>
         <w:tblLayout w:type="fixed"/>
-        <w:tblLook w:val="04A0"/>
+        <w:tblLook w:val="04A0" w:firstRow="1" w:lastRow="0" w:firstColumn="1" w:lastColumn="0" w:noHBand="0" w:noVBand="1"/>
       </w:tblPr>
       <w:tblGrid>
         <w:gridCol w:w="959"/>
@@ -874,12 +865,12 @@
       </w:tblGrid>
       <w:tr>
         <w:trPr>
-          <w:cnfStyle w:val="100000000000"/>
+          <w:cnfStyle w:val="100000000000" w:firstRow="1" w:lastRow="0" w:firstColumn="0" w:lastColumn="0" w:oddVBand="0" w:evenVBand="0" w:oddHBand="0" w:evenHBand="0" w:firstRowFirstColumn="0" w:firstRowLastColumn="0" w:lastRowFirstColumn="0" w:lastRowLastColumn="0"/>
           <w:trHeight w:val="344"/>
         </w:trPr>
         <w:tc>
           <w:tcPr>
-            <w:cnfStyle w:val="001000000000"/>
+            <w:cnfStyle w:val="001000000000" w:firstRow="0" w:lastRow="0" w:firstColumn="1" w:lastColumn="0" w:oddVBand="0" w:evenVBand="0" w:oddHBand="0" w:evenHBand="0" w:firstRowFirstColumn="0" w:firstRowLastColumn="0" w:lastRowFirstColumn="0" w:lastRowLastColumn="0"/>
             <w:tcW w:w="959" w:type="dxa"/>
           </w:tcPr>
           <w:p>
@@ -907,7 +898,7 @@
           <w:p>
             <w:pPr>
               <w:jc w:val="center"/>
-              <w:cnfStyle w:val="100000000000"/>
+              <w:cnfStyle w:val="100000000000" w:firstRow="1" w:lastRow="0" w:firstColumn="0" w:lastColumn="0" w:oddVBand="0" w:evenVBand="0" w:oddHBand="0" w:evenHBand="0" w:firstRowFirstColumn="0" w:firstRowLastColumn="0" w:lastRowFirstColumn="0" w:lastRowLastColumn="0"/>
               <w:rPr>
                 <w:lang w:val="es-MX"/>
               </w:rPr>
@@ -927,7 +918,7 @@
           <w:p>
             <w:pPr>
               <w:jc w:val="center"/>
-              <w:cnfStyle w:val="100000000000"/>
+              <w:cnfStyle w:val="100000000000" w:firstRow="1" w:lastRow="0" w:firstColumn="0" w:lastColumn="0" w:oddVBand="0" w:evenVBand="0" w:oddHBand="0" w:evenHBand="0" w:firstRowFirstColumn="0" w:firstRowLastColumn="0" w:lastRowFirstColumn="0" w:lastRowLastColumn="0"/>
               <w:rPr>
                 <w:lang w:val="es-MX"/>
               </w:rPr>
@@ -947,7 +938,7 @@
           <w:p>
             <w:pPr>
               <w:jc w:val="center"/>
-              <w:cnfStyle w:val="100000000000"/>
+              <w:cnfStyle w:val="100000000000" w:firstRow="1" w:lastRow="0" w:firstColumn="0" w:lastColumn="0" w:oddVBand="0" w:evenVBand="0" w:oddHBand="0" w:evenHBand="0" w:firstRowFirstColumn="0" w:firstRowLastColumn="0" w:lastRowFirstColumn="0" w:lastRowLastColumn="0"/>
               <w:rPr>
                 <w:lang w:val="es-MX"/>
               </w:rPr>
@@ -967,7 +958,7 @@
         </w:trPr>
         <w:tc>
           <w:tcPr>
-            <w:cnfStyle w:val="001000000000"/>
+            <w:cnfStyle w:val="001000000000" w:firstRow="0" w:lastRow="0" w:firstColumn="1" w:lastColumn="0" w:oddVBand="0" w:evenVBand="0" w:oddHBand="0" w:evenHBand="0" w:firstRowFirstColumn="0" w:firstRowLastColumn="0" w:lastRowFirstColumn="0" w:lastRowLastColumn="0"/>
             <w:tcW w:w="959" w:type="dxa"/>
           </w:tcPr>
           <w:p>
@@ -991,7 +982,7 @@
           </w:tcPr>
           <w:p>
             <w:pPr>
-              <w:cnfStyle w:val="000000000000"/>
+              <w:cnfStyle w:val="000000000000" w:firstRow="0" w:lastRow="0" w:firstColumn="0" w:lastColumn="0" w:oddVBand="0" w:evenVBand="0" w:oddHBand="0" w:evenHBand="0" w:firstRowFirstColumn="0" w:firstRowLastColumn="0" w:lastRowFirstColumn="0" w:lastRowLastColumn="0"/>
               <w:rPr>
                 <w:lang w:val="es-MX"/>
               </w:rPr>
@@ -1010,7 +1001,7 @@
           </w:tcPr>
           <w:p>
             <w:pPr>
-              <w:cnfStyle w:val="000000000000"/>
+              <w:cnfStyle w:val="000000000000" w:firstRow="0" w:lastRow="0" w:firstColumn="0" w:lastColumn="0" w:oddVBand="0" w:evenVBand="0" w:oddHBand="0" w:evenHBand="0" w:firstRowFirstColumn="0" w:firstRowLastColumn="0" w:lastRowFirstColumn="0" w:lastRowLastColumn="0"/>
               <w:rPr>
                 <w:lang w:val="es-MX"/>
               </w:rPr>
@@ -1029,7 +1020,7 @@
           </w:tcPr>
           <w:p>
             <w:pPr>
-              <w:cnfStyle w:val="000000000000"/>
+              <w:cnfStyle w:val="000000000000" w:firstRow="0" w:lastRow="0" w:firstColumn="0" w:lastColumn="0" w:oddVBand="0" w:evenVBand="0" w:oddHBand="0" w:evenHBand="0" w:firstRowFirstColumn="0" w:firstRowLastColumn="0" w:lastRowFirstColumn="0" w:lastRowLastColumn="0"/>
               <w:rPr>
                 <w:lang w:val="es-MX"/>
               </w:rPr>
@@ -1049,7 +1040,7 @@
         </w:trPr>
         <w:tc>
           <w:tcPr>
-            <w:cnfStyle w:val="001000000000"/>
+            <w:cnfStyle w:val="001000000000" w:firstRow="0" w:lastRow="0" w:firstColumn="1" w:lastColumn="0" w:oddVBand="0" w:evenVBand="0" w:oddHBand="0" w:evenHBand="0" w:firstRowFirstColumn="0" w:firstRowLastColumn="0" w:lastRowFirstColumn="0" w:lastRowLastColumn="0"/>
             <w:tcW w:w="959" w:type="dxa"/>
           </w:tcPr>
           <w:p>
@@ -1073,7 +1064,7 @@
           </w:tcPr>
           <w:p>
             <w:pPr>
-              <w:cnfStyle w:val="000000000000"/>
+              <w:cnfStyle w:val="000000000000" w:firstRow="0" w:lastRow="0" w:firstColumn="0" w:lastColumn="0" w:oddVBand="0" w:evenVBand="0" w:oddHBand="0" w:evenHBand="0" w:firstRowFirstColumn="0" w:firstRowLastColumn="0" w:lastRowFirstColumn="0" w:lastRowLastColumn="0"/>
               <w:rPr>
                 <w:lang w:val="es-MX"/>
               </w:rPr>
@@ -1092,7 +1083,7 @@
           </w:tcPr>
           <w:p>
             <w:pPr>
-              <w:cnfStyle w:val="000000000000"/>
+              <w:cnfStyle w:val="000000000000" w:firstRow="0" w:lastRow="0" w:firstColumn="0" w:lastColumn="0" w:oddVBand="0" w:evenVBand="0" w:oddHBand="0" w:evenHBand="0" w:firstRowFirstColumn="0" w:firstRowLastColumn="0" w:lastRowFirstColumn="0" w:lastRowLastColumn="0"/>
               <w:rPr>
                 <w:lang w:val="es-MX"/>
               </w:rPr>
@@ -1111,7 +1102,7 @@
           </w:tcPr>
           <w:p>
             <w:pPr>
-              <w:cnfStyle w:val="000000000000"/>
+              <w:cnfStyle w:val="000000000000" w:firstRow="0" w:lastRow="0" w:firstColumn="0" w:lastColumn="0" w:oddVBand="0" w:evenVBand="0" w:oddHBand="0" w:evenHBand="0" w:firstRowFirstColumn="0" w:firstRowLastColumn="0" w:lastRowFirstColumn="0" w:lastRowLastColumn="0"/>
               <w:rPr>
                 <w:lang w:val="es-MX"/>
               </w:rPr>
@@ -1131,7 +1122,7 @@
         </w:trPr>
         <w:tc>
           <w:tcPr>
-            <w:cnfStyle w:val="001000000000"/>
+            <w:cnfStyle w:val="001000000000" w:firstRow="0" w:lastRow="0" w:firstColumn="1" w:lastColumn="0" w:oddVBand="0" w:evenVBand="0" w:oddHBand="0" w:evenHBand="0" w:firstRowFirstColumn="0" w:firstRowLastColumn="0" w:lastRowFirstColumn="0" w:lastRowLastColumn="0"/>
             <w:tcW w:w="959" w:type="dxa"/>
           </w:tcPr>
           <w:p>
@@ -1155,7 +1146,7 @@
           </w:tcPr>
           <w:p>
             <w:pPr>
-              <w:cnfStyle w:val="000000000000"/>
+              <w:cnfStyle w:val="000000000000" w:firstRow="0" w:lastRow="0" w:firstColumn="0" w:lastColumn="0" w:oddVBand="0" w:evenVBand="0" w:oddHBand="0" w:evenHBand="0" w:firstRowFirstColumn="0" w:firstRowLastColumn="0" w:lastRowFirstColumn="0" w:lastRowLastColumn="0"/>
               <w:rPr>
                 <w:lang w:val="es-MX"/>
               </w:rPr>
@@ -1174,7 +1165,7 @@
           </w:tcPr>
           <w:p>
             <w:pPr>
-              <w:cnfStyle w:val="000000000000"/>
+              <w:cnfStyle w:val="000000000000" w:firstRow="0" w:lastRow="0" w:firstColumn="0" w:lastColumn="0" w:oddVBand="0" w:evenVBand="0" w:oddHBand="0" w:evenHBand="0" w:firstRowFirstColumn="0" w:firstRowLastColumn="0" w:lastRowFirstColumn="0" w:lastRowLastColumn="0"/>
               <w:rPr>
                 <w:lang w:val="es-MX"/>
               </w:rPr>
@@ -1193,7 +1184,7 @@
           </w:tcPr>
           <w:p>
             <w:pPr>
-              <w:cnfStyle w:val="000000000000"/>
+              <w:cnfStyle w:val="000000000000" w:firstRow="0" w:lastRow="0" w:firstColumn="0" w:lastColumn="0" w:oddVBand="0" w:evenVBand="0" w:oddHBand="0" w:evenHBand="0" w:firstRowFirstColumn="0" w:firstRowLastColumn="0" w:lastRowFirstColumn="0" w:lastRowLastColumn="0"/>
               <w:rPr>
                 <w:lang w:val="es-MX"/>
               </w:rPr>
@@ -1219,7 +1210,7 @@
         </w:trPr>
         <w:tc>
           <w:tcPr>
-            <w:cnfStyle w:val="001000000000"/>
+            <w:cnfStyle w:val="001000000000" w:firstRow="0" w:lastRow="0" w:firstColumn="1" w:lastColumn="0" w:oddVBand="0" w:evenVBand="0" w:oddHBand="0" w:evenHBand="0" w:firstRowFirstColumn="0" w:firstRowLastColumn="0" w:lastRowFirstColumn="0" w:lastRowLastColumn="0"/>
             <w:tcW w:w="959" w:type="dxa"/>
           </w:tcPr>
           <w:p>
@@ -1243,7 +1234,7 @@
           </w:tcPr>
           <w:p>
             <w:pPr>
-              <w:cnfStyle w:val="000000000000"/>
+              <w:cnfStyle w:val="000000000000" w:firstRow="0" w:lastRow="0" w:firstColumn="0" w:lastColumn="0" w:oddVBand="0" w:evenVBand="0" w:oddHBand="0" w:evenHBand="0" w:firstRowFirstColumn="0" w:firstRowLastColumn="0" w:lastRowFirstColumn="0" w:lastRowLastColumn="0"/>
               <w:rPr>
                 <w:lang w:val="es-MX"/>
               </w:rPr>
@@ -1262,7 +1253,7 @@
           </w:tcPr>
           <w:p>
             <w:pPr>
-              <w:cnfStyle w:val="000000000000"/>
+              <w:cnfStyle w:val="000000000000" w:firstRow="0" w:lastRow="0" w:firstColumn="0" w:lastColumn="0" w:oddVBand="0" w:evenVBand="0" w:oddHBand="0" w:evenHBand="0" w:firstRowFirstColumn="0" w:firstRowLastColumn="0" w:lastRowFirstColumn="0" w:lastRowLastColumn="0"/>
               <w:rPr>
                 <w:lang w:val="es-MX"/>
               </w:rPr>
@@ -1281,7 +1272,7 @@
           </w:tcPr>
           <w:p>
             <w:pPr>
-              <w:cnfStyle w:val="000000000000"/>
+              <w:cnfStyle w:val="000000000000" w:firstRow="0" w:lastRow="0" w:firstColumn="0" w:lastColumn="0" w:oddVBand="0" w:evenVBand="0" w:oddHBand="0" w:evenHBand="0" w:firstRowFirstColumn="0" w:firstRowLastColumn="0" w:lastRowFirstColumn="0" w:lastRowLastColumn="0"/>
               <w:rPr>
                 <w:lang w:val="es-MX"/>
               </w:rPr>
@@ -1301,7 +1292,7 @@
         </w:trPr>
         <w:tc>
           <w:tcPr>
-            <w:cnfStyle w:val="001000000000"/>
+            <w:cnfStyle w:val="001000000000" w:firstRow="0" w:lastRow="0" w:firstColumn="1" w:lastColumn="0" w:oddVBand="0" w:evenVBand="0" w:oddHBand="0" w:evenHBand="0" w:firstRowFirstColumn="0" w:firstRowLastColumn="0" w:lastRowFirstColumn="0" w:lastRowLastColumn="0"/>
             <w:tcW w:w="959" w:type="dxa"/>
           </w:tcPr>
           <w:p>
@@ -1325,7 +1316,7 @@
           </w:tcPr>
           <w:p>
             <w:pPr>
-              <w:cnfStyle w:val="000000000000"/>
+              <w:cnfStyle w:val="000000000000" w:firstRow="0" w:lastRow="0" w:firstColumn="0" w:lastColumn="0" w:oddVBand="0" w:evenVBand="0" w:oddHBand="0" w:evenHBand="0" w:firstRowFirstColumn="0" w:firstRowLastColumn="0" w:lastRowFirstColumn="0" w:lastRowLastColumn="0"/>
               <w:rPr>
                 <w:lang w:val="es-MX"/>
               </w:rPr>
@@ -1344,7 +1335,7 @@
           </w:tcPr>
           <w:p>
             <w:pPr>
-              <w:cnfStyle w:val="000000000000"/>
+              <w:cnfStyle w:val="000000000000" w:firstRow="0" w:lastRow="0" w:firstColumn="0" w:lastColumn="0" w:oddVBand="0" w:evenVBand="0" w:oddHBand="0" w:evenHBand="0" w:firstRowFirstColumn="0" w:firstRowLastColumn="0" w:lastRowFirstColumn="0" w:lastRowLastColumn="0"/>
               <w:rPr>
                 <w:lang w:val="es-MX"/>
               </w:rPr>
@@ -1363,7 +1354,7 @@
           </w:tcPr>
           <w:p>
             <w:pPr>
-              <w:cnfStyle w:val="000000000000"/>
+              <w:cnfStyle w:val="000000000000" w:firstRow="0" w:lastRow="0" w:firstColumn="0" w:lastColumn="0" w:oddVBand="0" w:evenVBand="0" w:oddHBand="0" w:evenHBand="0" w:firstRowFirstColumn="0" w:firstRowLastColumn="0" w:lastRowFirstColumn="0" w:lastRowLastColumn="0"/>
               <w:rPr>
                 <w:lang w:val="es-MX"/>
               </w:rPr>
@@ -1383,7 +1374,89 @@
         </w:trPr>
         <w:tc>
           <w:tcPr>
-            <w:cnfStyle w:val="001000000000"/>
+            <w:cnfStyle w:val="001000000000" w:firstRow="0" w:lastRow="0" w:firstColumn="1" w:lastColumn="0" w:oddVBand="0" w:evenVBand="0" w:oddHBand="0" w:evenHBand="0" w:firstRowFirstColumn="0" w:firstRowLastColumn="0" w:lastRowFirstColumn="0" w:lastRowLastColumn="0"/>
+            <w:tcW w:w="959" w:type="dxa"/>
+          </w:tcPr>
+          <w:p>
+            <w:pPr>
+              <w:jc w:val="center"/>
+              <w:rPr>
+                <w:lang w:val="es-MX"/>
+              </w:rPr>
+            </w:pPr>
+            <w:r>
+              <w:rPr>
+                <w:lang w:val="es-MX"/>
+              </w:rPr>
+              <w:t>6</w:t>
+            </w:r>
+          </w:p>
+        </w:tc>
+        <w:tc>
+          <w:tcPr>
+            <w:tcW w:w="4536" w:type="dxa"/>
+          </w:tcPr>
+          <w:p>
+            <w:pPr>
+              <w:cnfStyle w:val="000000000000" w:firstRow="0" w:lastRow="0" w:firstColumn="0" w:lastColumn="0" w:oddVBand="0" w:evenVBand="0" w:oddHBand="0" w:evenHBand="0" w:firstRowFirstColumn="0" w:firstRowLastColumn="0" w:lastRowFirstColumn="0" w:lastRowLastColumn="0"/>
+              <w:rPr>
+                <w:lang w:val="es-MX"/>
+              </w:rPr>
+            </w:pPr>
+            <w:r>
+              <w:rPr>
+                <w:lang w:val="es-MX"/>
+              </w:rPr>
+              <w:t>Se agregó el diagrama UML</w:t>
+            </w:r>
+          </w:p>
+        </w:tc>
+        <w:tc>
+          <w:tcPr>
+            <w:tcW w:w="1559" w:type="dxa"/>
+          </w:tcPr>
+          <w:p>
+            <w:pPr>
+              <w:cnfStyle w:val="000000000000" w:firstRow="0" w:lastRow="0" w:firstColumn="0" w:lastColumn="0" w:oddVBand="0" w:evenVBand="0" w:oddHBand="0" w:evenHBand="0" w:firstRowFirstColumn="0" w:firstRowLastColumn="0" w:lastRowFirstColumn="0" w:lastRowLastColumn="0"/>
+              <w:rPr>
+                <w:lang w:val="es-MX"/>
+              </w:rPr>
+            </w:pPr>
+            <w:r>
+              <w:rPr>
+                <w:lang w:val="es-MX"/>
+              </w:rPr>
+              <w:t>30/NOV/2015</w:t>
+            </w:r>
+          </w:p>
+        </w:tc>
+        <w:tc>
+          <w:tcPr>
+            <w:tcW w:w="1559" w:type="dxa"/>
+          </w:tcPr>
+          <w:p>
+            <w:pPr>
+              <w:cnfStyle w:val="000000000000" w:firstRow="0" w:lastRow="0" w:firstColumn="0" w:lastColumn="0" w:oddVBand="0" w:evenVBand="0" w:oddHBand="0" w:evenHBand="0" w:firstRowFirstColumn="0" w:firstRowLastColumn="0" w:lastRowFirstColumn="0" w:lastRowLastColumn="0"/>
+              <w:rPr>
+                <w:lang w:val="es-MX"/>
+              </w:rPr>
+            </w:pPr>
+            <w:r>
+              <w:rPr>
+                <w:lang w:val="es-MX"/>
+              </w:rPr>
+              <w:t>ERIK, VICTOR, EDUARDO</w:t>
+            </w:r>
+          </w:p>
+        </w:tc>
+      </w:tr>
+      <w:tr>
+        <w:trPr>
+          <w:trHeight w:val="363"/>
+        </w:trPr>
+        <w:tc>
+          <w:tcPr>
+            <w:cnfStyle w:val="001000000000" w:firstRow="0" w:lastRow="0" w:firstColumn="1" w:lastColumn="0" w:oddVBand="0" w:evenVBand="0" w:oddHBand="0" w:evenHBand="0" w:firstRowFirstColumn="0" w:firstRowLastColumn="0" w:lastRowFirstColumn="0" w:lastRowLastColumn="0"/>
             <w:tcW w:w="959" w:type="dxa"/>
           </w:tcPr>
           <w:p>
@@ -1400,7 +1473,7 @@
           </w:tcPr>
           <w:p>
             <w:pPr>
-              <w:cnfStyle w:val="000000000000"/>
+              <w:cnfStyle w:val="000000000000" w:firstRow="0" w:lastRow="0" w:firstColumn="0" w:lastColumn="0" w:oddVBand="0" w:evenVBand="0" w:oddHBand="0" w:evenHBand="0" w:firstRowFirstColumn="0" w:firstRowLastColumn="0" w:lastRowFirstColumn="0" w:lastRowLastColumn="0"/>
               <w:rPr>
                 <w:lang w:val="es-MX"/>
               </w:rPr>
@@ -1413,7 +1486,7 @@
           </w:tcPr>
           <w:p>
             <w:pPr>
-              <w:cnfStyle w:val="000000000000"/>
+              <w:cnfStyle w:val="000000000000" w:firstRow="0" w:lastRow="0" w:firstColumn="0" w:lastColumn="0" w:oddVBand="0" w:evenVBand="0" w:oddHBand="0" w:evenHBand="0" w:firstRowFirstColumn="0" w:firstRowLastColumn="0" w:lastRowFirstColumn="0" w:lastRowLastColumn="0"/>
               <w:rPr>
                 <w:lang w:val="es-MX"/>
               </w:rPr>
@@ -1426,64 +1499,7 @@
           </w:tcPr>
           <w:p>
             <w:pPr>
-              <w:cnfStyle w:val="000000000000"/>
-              <w:rPr>
-                <w:lang w:val="es-MX"/>
-              </w:rPr>
-            </w:pPr>
-          </w:p>
-        </w:tc>
-      </w:tr>
-      <w:tr>
-        <w:trPr>
-          <w:trHeight w:val="363"/>
-        </w:trPr>
-        <w:tc>
-          <w:tcPr>
-            <w:cnfStyle w:val="001000000000"/>
-            <w:tcW w:w="959" w:type="dxa"/>
-          </w:tcPr>
-          <w:p>
-            <w:pPr>
-              <w:rPr>
-                <w:lang w:val="es-MX"/>
-              </w:rPr>
-            </w:pPr>
-          </w:p>
-        </w:tc>
-        <w:tc>
-          <w:tcPr>
-            <w:tcW w:w="4536" w:type="dxa"/>
-          </w:tcPr>
-          <w:p>
-            <w:pPr>
-              <w:cnfStyle w:val="000000000000"/>
-              <w:rPr>
-                <w:lang w:val="es-MX"/>
-              </w:rPr>
-            </w:pPr>
-          </w:p>
-        </w:tc>
-        <w:tc>
-          <w:tcPr>
-            <w:tcW w:w="1559" w:type="dxa"/>
-          </w:tcPr>
-          <w:p>
-            <w:pPr>
-              <w:cnfStyle w:val="000000000000"/>
-              <w:rPr>
-                <w:lang w:val="es-MX"/>
-              </w:rPr>
-            </w:pPr>
-          </w:p>
-        </w:tc>
-        <w:tc>
-          <w:tcPr>
-            <w:tcW w:w="1559" w:type="dxa"/>
-          </w:tcPr>
-          <w:p>
-            <w:pPr>
-              <w:cnfStyle w:val="000000000000"/>
+              <w:cnfStyle w:val="000000000000" w:firstRow="0" w:lastRow="0" w:firstColumn="0" w:lastColumn="0" w:oddVBand="0" w:evenVBand="0" w:oddHBand="0" w:evenHBand="0" w:firstRowFirstColumn="0" w:firstRowLastColumn="0" w:lastRowFirstColumn="0" w:lastRowLastColumn="0"/>
               <w:rPr>
                 <w:lang w:val="es-MX"/>
               </w:rPr>
@@ -2143,7 +2159,7 @@
       <w:tblPr>
         <w:tblStyle w:val="Tablaconcuadrcula"/>
         <w:tblW w:w="0" w:type="auto"/>
-        <w:tblLook w:val="04A0"/>
+        <w:tblLook w:val="04A0" w:firstRow="1" w:lastRow="0" w:firstColumn="1" w:lastColumn="0" w:noHBand="0" w:noVBand="1"/>
       </w:tblPr>
       <w:tblGrid>
         <w:gridCol w:w="4322"/>
@@ -2354,7 +2370,7 @@
           <w:u w:color="000000"/>
           <w:bdr w:val="none" w:sz="0" w:space="0" w:color="000000"/>
           <w:shd w:val="clear" w:color="000000" w:fill="000000"/>
-          <w:lang w:val="es-MX" w:eastAsia="ko-KR"/>
+          <w:lang w:eastAsia="es-ES"/>
         </w:rPr>
         <w:drawing>
           <wp:inline distT="0" distB="0" distL="0" distR="0">
@@ -2377,7 +2393,7 @@
                     <a:blip r:embed="rId8" cstate="print">
                       <a:extLst>
                         <a:ext uri="{28A0092B-C50C-407E-A947-70E740481C1C}">
-                          <a14:useLocalDpi xmlns="" xmlns:wpc="http://schemas.microsoft.com/office/word/2010/wordprocessingCanvas" xmlns:mc="http://schemas.openxmlformats.org/markup-compatibility/2006" xmlns:o="urn:schemas-microsoft-com:office:office" xmlns:v="urn:schemas-microsoft-com:vml" xmlns:wp14="http://schemas.microsoft.com/office/word/2010/wordprocessingDrawing" xmlns:w10="urn:schemas-microsoft-com:office:word" xmlns:w="http://schemas.openxmlformats.org/wordprocessingml/2006/main" xmlns:w14="http://schemas.microsoft.com/office/word/2010/wordml" xmlns:w15="http://schemas.microsoft.com/office/word/2012/wordml" xmlns:wpg="http://schemas.microsoft.com/office/word/2010/wordprocessingGroup" xmlns:wpi="http://schemas.microsoft.com/office/word/2010/wordprocessingInk" xmlns:wps="http://schemas.microsoft.com/office/word/2010/wordprocessingShape" xmlns:a14="http://schemas.microsoft.com/office/drawing/2010/main" val="0"/>
+                          <a14:useLocalDpi xmlns:a14="http://schemas.microsoft.com/office/drawing/2010/main" val="0"/>
                         </a:ext>
                       </a:extLst>
                     </a:blip>
@@ -2398,7 +2414,7 @@
                     </a:ln>
                     <a:extLst>
                       <a:ext uri="{53640926-AAD7-44D8-BBD7-CCE9431645EC}">
-                        <a14:shadowObscured xmlns="" xmlns:wpc="http://schemas.microsoft.com/office/word/2010/wordprocessingCanvas" xmlns:mc="http://schemas.openxmlformats.org/markup-compatibility/2006" xmlns:o="urn:schemas-microsoft-com:office:office" xmlns:v="urn:schemas-microsoft-com:vml" xmlns:wp14="http://schemas.microsoft.com/office/word/2010/wordprocessingDrawing" xmlns:w10="urn:schemas-microsoft-com:office:word" xmlns:w="http://schemas.openxmlformats.org/wordprocessingml/2006/main" xmlns:w14="http://schemas.microsoft.com/office/word/2010/wordml" xmlns:w15="http://schemas.microsoft.com/office/word/2012/wordml" xmlns:wpg="http://schemas.microsoft.com/office/word/2010/wordprocessingGroup" xmlns:wpi="http://schemas.microsoft.com/office/word/2010/wordprocessingInk" xmlns:wps="http://schemas.microsoft.com/office/word/2010/wordprocessingShape" xmlns:a14="http://schemas.microsoft.com/office/drawing/2010/main"/>
+                        <a14:shadowObscured xmlns:a14="http://schemas.microsoft.com/office/drawing/2010/main"/>
                       </a:ext>
                     </a:extLst>
                   </pic:spPr>
@@ -2618,7 +2634,6 @@
           <w:lang w:val="es-MX"/>
         </w:rPr>
       </w:pPr>
-      <w:proofErr w:type="spellStart"/>
       <w:r>
         <w:rPr>
           <w:b/>
@@ -2626,7 +2641,6 @@
         </w:rPr>
         <w:t>Postcondiciones</w:t>
       </w:r>
-      <w:proofErr w:type="spellEnd"/>
       <w:r>
         <w:rPr>
           <w:lang w:val="es-MX"/>
@@ -2975,7 +2989,6 @@
           <w:lang w:val="es-MX"/>
         </w:rPr>
       </w:pPr>
-      <w:proofErr w:type="spellStart"/>
       <w:r>
         <w:rPr>
           <w:b/>
@@ -2983,7 +2996,6 @@
         </w:rPr>
         <w:t>Postcondiciones</w:t>
       </w:r>
-      <w:proofErr w:type="spellEnd"/>
       <w:r>
         <w:rPr>
           <w:lang w:val="es-MX"/>
@@ -3486,7 +3498,6 @@
           <w:lang w:val="es-MX"/>
         </w:rPr>
       </w:pPr>
-      <w:proofErr w:type="spellStart"/>
       <w:r>
         <w:rPr>
           <w:b/>
@@ -3494,7 +3505,6 @@
         </w:rPr>
         <w:t>Postcondiciones</w:t>
       </w:r>
-      <w:proofErr w:type="spellEnd"/>
       <w:r>
         <w:rPr>
           <w:lang w:val="es-MX"/>
@@ -3644,8 +3654,6 @@
           <w:lang w:val="es-MX"/>
         </w:rPr>
       </w:pPr>
-      <w:bookmarkStart w:id="0" w:name="_GoBack"/>
-      <w:bookmarkEnd w:id="0"/>
       <w:r>
         <w:rPr>
           <w:noProof/>
@@ -3837,7 +3845,6 @@
                       <w:lang w:val="es-MX"/>
                     </w:rPr>
                   </w:pPr>
-                  <w:proofErr w:type="spellStart"/>
                   <w:r>
                     <w:rPr>
                       <w:b/>
@@ -3845,7 +3852,6 @@
                     </w:rPr>
                     <w:t>Postcondiciones</w:t>
                   </w:r>
-                  <w:proofErr w:type="spellEnd"/>
                   <w:r>
                     <w:rPr>
                       <w:lang w:val="es-MX"/>
@@ -4145,11 +4151,205 @@
       </w:pPr>
       <w:r>
         <w:rPr>
+          <w:lang w:val="es-MX"/>
+        </w:rPr>
+        <w:br/>
+      </w:r>
+      <w:r>
+        <w:rPr>
+          <w:lang w:val="es-MX"/>
+        </w:rPr>
+        <w:br/>
+      </w:r>
+      <w:r>
+        <w:rPr>
+          <w:lang w:val="es-MX"/>
+        </w:rPr>
+        <w:br/>
+      </w:r>
+      <w:r>
+        <w:rPr>
+          <w:lang w:val="es-MX"/>
+        </w:rPr>
+        <w:br/>
+      </w:r>
+      <w:r>
+        <w:rPr>
+          <w:lang w:val="es-MX"/>
+        </w:rPr>
+        <w:br/>
+      </w:r>
+      <w:r>
+        <w:rPr>
+          <w:lang w:val="es-MX"/>
+        </w:rPr>
+        <w:br/>
+      </w:r>
+      <w:r>
+        <w:rPr>
+          <w:lang w:val="es-MX"/>
+        </w:rPr>
+        <w:br/>
+      </w:r>
+      <w:r>
+        <w:rPr>
+          <w:lang w:val="es-MX"/>
+        </w:rPr>
+        <w:br/>
+      </w:r>
+      <w:r>
+        <w:rPr>
+          <w:lang w:val="es-MX"/>
+        </w:rPr>
+        <w:br/>
+      </w:r>
+      <w:r>
+        <w:rPr>
+          <w:lang w:val="es-MX"/>
+        </w:rPr>
+        <w:br/>
+      </w:r>
+      <w:r>
+        <w:rPr>
+          <w:lang w:val="es-MX"/>
+        </w:rPr>
+        <w:br/>
+      </w:r>
+      <w:r>
+        <w:rPr>
+          <w:lang w:val="es-MX"/>
+        </w:rPr>
+        <w:br/>
+      </w:r>
+      <w:r>
+        <w:rPr>
+          <w:lang w:val="es-MX"/>
+        </w:rPr>
+        <w:br/>
+      </w:r>
+      <w:r>
+        <w:rPr>
+          <w:lang w:val="es-MX"/>
+        </w:rPr>
+        <w:br/>
+      </w:r>
+      <w:r>
+        <w:rPr>
+          <w:lang w:val="es-MX"/>
+        </w:rPr>
+        <w:br/>
+      </w:r>
+      <w:r>
+        <w:rPr>
+          <w:lang w:val="es-MX"/>
+        </w:rPr>
+        <w:br/>
+      </w:r>
+      <w:r>
+        <w:rPr>
+          <w:lang w:val="es-MX"/>
+        </w:rPr>
+        <w:br/>
+      </w:r>
+      <w:r>
+        <w:rPr>
+          <w:lang w:val="es-MX"/>
+        </w:rPr>
+        <w:br/>
+      </w:r>
+      <w:r>
+        <w:rPr>
+          <w:lang w:val="es-MX"/>
+        </w:rPr>
+        <w:br/>
+      </w:r>
+      <w:r>
+        <w:rPr>
+          <w:lang w:val="es-MX"/>
+        </w:rPr>
+        <w:br/>
+      </w:r>
+      <w:r>
+        <w:rPr>
+          <w:lang w:val="es-MX"/>
+        </w:rPr>
+        <w:br/>
+      </w:r>
+      <w:r>
+        <w:rPr>
+          <w:lang w:val="es-MX"/>
+        </w:rPr>
+        <w:br/>
+      </w:r>
+      <w:r>
+        <w:rPr>
+          <w:lang w:val="es-MX"/>
+        </w:rPr>
+        <w:br/>
+      </w:r>
+      <w:r>
+        <w:rPr>
+          <w:lang w:val="es-MX"/>
+        </w:rPr>
+        <w:br/>
+      </w:r>
+      <w:r>
+        <w:rPr>
+          <w:lang w:val="es-MX"/>
+        </w:rPr>
+        <w:br/>
+      </w:r>
+      <w:r>
+        <w:rPr>
+          <w:lang w:val="es-MX"/>
+        </w:rPr>
+        <w:br/>
+      </w:r>
+      <w:r>
+        <w:rPr>
+          <w:lang w:val="es-MX"/>
+        </w:rPr>
+        <w:br/>
+      </w:r>
+      <w:r>
+        <w:rPr>
+          <w:lang w:val="es-MX"/>
+        </w:rPr>
+        <w:br/>
+      </w:r>
+      <w:r>
+        <w:rPr>
+          <w:lang w:val="es-MX"/>
+        </w:rPr>
+        <w:br/>
+      </w:r>
+      <w:r>
+        <w:rPr>
+          <w:lang w:val="es-MX"/>
+        </w:rPr>
+        <w:br/>
+      </w:r>
+      <w:r>
+        <w:rPr>
+          <w:lang w:val="es-MX"/>
+        </w:rPr>
+        <w:br/>
+      </w:r>
+      <w:r>
+        <w:rPr>
+          <w:lang w:val="es-MX"/>
+        </w:rPr>
+        <w:br/>
+      </w:r>
+      <w:r>
+        <w:rPr>
+          <w:b/>
           <w:noProof/>
+          <w:sz w:val="32"/>
           <w:lang w:val="es-ES_tradnl" w:eastAsia="es-ES_tradnl"/>
         </w:rPr>
         <w:pict>
-          <v:shape id="_x0000_s1030" type="#_x0000_t202" style="position:absolute;margin-left:-31pt;margin-top:-9.35pt;width:330.75pt;height:390pt;z-index:251664384">
+          <v:shape id="_x0000_s1030" type="#_x0000_t202" style="position:absolute;margin-left:-31pt;margin-top:-9.35pt;width:330.75pt;height:390pt;z-index:251664384;mso-position-horizontal-relative:text;mso-position-vertical-relative:text">
             <v:textbox>
               <w:txbxContent>
                 <w:p>
@@ -4297,7 +4497,6 @@
                       <w:lang w:val="es-MX"/>
                     </w:rPr>
                   </w:pPr>
-                  <w:proofErr w:type="spellStart"/>
                   <w:r>
                     <w:rPr>
                       <w:b/>
@@ -4305,7 +4504,6 @@
                     </w:rPr>
                     <w:t>Postcondiciones</w:t>
                   </w:r>
-                  <w:proofErr w:type="spellEnd"/>
                   <w:r>
                     <w:rPr>
                       <w:lang w:val="es-MX"/>
@@ -4402,21 +4600,7 @@
                     <w:rPr>
                       <w:lang w:val="es-MX"/>
                     </w:rPr>
-                    <w:t xml:space="preserve">     </w:t>
-                  </w:r>
-                  <w:proofErr w:type="gramStart"/>
-                  <w:r>
-                    <w:rPr>
-                      <w:lang w:val="es-MX"/>
-                    </w:rPr>
-                    <w:t>del</w:t>
-                  </w:r>
-                  <w:proofErr w:type="gramEnd"/>
-                  <w:r>
-                    <w:rPr>
-                      <w:lang w:val="es-MX"/>
-                    </w:rPr>
-                    <w:t xml:space="preserve"> inventario.</w:t>
+                    <w:t xml:space="preserve">     del inventario.</w:t>
                   </w:r>
                   <w:r>
                     <w:rPr>
@@ -4536,6 +4720,105 @@
             </v:textbox>
           </v:shape>
         </w:pict>
+      </w:r>
+    </w:p>
+    <w:p>
+      <w:pPr>
+        <w:rPr>
+          <w:b/>
+          <w:sz w:val="32"/>
+          <w:lang w:val="es-MX"/>
+        </w:rPr>
+      </w:pPr>
+      <w:r>
+        <w:rPr>
+          <w:b/>
+          <w:sz w:val="32"/>
+          <w:lang w:val="es-MX"/>
+        </w:rPr>
+        <w:br w:type="page"/>
+      </w:r>
+    </w:p>
+    <w:p>
+      <w:pPr>
+        <w:rPr>
+          <w:b/>
+          <w:sz w:val="32"/>
+          <w:lang w:val="es-MX"/>
+        </w:rPr>
+      </w:pPr>
+      <w:r>
+        <w:rPr>
+          <w:b/>
+          <w:sz w:val="32"/>
+          <w:lang w:val="es-MX"/>
+        </w:rPr>
+        <w:lastRenderedPageBreak/>
+        <w:t>Diagrama UML</w:t>
+      </w:r>
+    </w:p>
+    <w:p>
+      <w:pPr>
+        <w:rPr>
+          <w:noProof/>
+          <w:lang w:eastAsia="es-ES"/>
+        </w:rPr>
+      </w:pPr>
+    </w:p>
+    <w:p>
+      <w:pPr>
+        <w:rPr>
+          <w:b/>
+          <w:lang w:val="es-MX"/>
+        </w:rPr>
+      </w:pPr>
+      <w:r>
+        <w:rPr>
+          <w:noProof/>
+          <w:lang w:eastAsia="es-ES"/>
+        </w:rPr>
+        <w:drawing>
+          <wp:inline distT="0" distB="0" distL="0" distR="0" wp14:anchorId="0B7E2A3F" wp14:editId="68F59F52">
+            <wp:extent cx="5670221" cy="2952750"/>
+            <wp:effectExtent l="0" t="0" r="0" b="0"/>
+            <wp:docPr id="2" name="Imagen 2"/>
+            <wp:cNvGraphicFramePr>
+              <a:graphicFrameLocks xmlns:a="http://schemas.openxmlformats.org/drawingml/2006/main" noChangeAspect="1"/>
+            </wp:cNvGraphicFramePr>
+            <a:graphic xmlns:a="http://schemas.openxmlformats.org/drawingml/2006/main">
+              <a:graphicData uri="http://schemas.openxmlformats.org/drawingml/2006/picture">
+                <pic:pic xmlns:pic="http://schemas.openxmlformats.org/drawingml/2006/picture">
+                  <pic:nvPicPr>
+                    <pic:cNvPr id="1" name=""/>
+                    <pic:cNvPicPr/>
+                  </pic:nvPicPr>
+                  <pic:blipFill rotWithShape="1">
+                    <a:blip r:embed="rId9"/>
+                    <a:srcRect l="6174" t="12550" r="8808" b="8701"/>
+                    <a:stretch/>
+                  </pic:blipFill>
+                  <pic:spPr bwMode="auto">
+                    <a:xfrm>
+                      <a:off x="0" y="0"/>
+                      <a:ext cx="5698960" cy="2967716"/>
+                    </a:xfrm>
+                    <a:prstGeom prst="rect">
+                      <a:avLst/>
+                    </a:prstGeom>
+                    <a:ln>
+                      <a:noFill/>
+                    </a:ln>
+                    <a:extLst>
+                      <a:ext uri="{53640926-AAD7-44D8-BBD7-CCE9431645EC}">
+                        <a14:shadowObscured xmlns:a14="http://schemas.microsoft.com/office/drawing/2010/main"/>
+                      </a:ext>
+                    </a:extLst>
+                  </pic:spPr>
+                </pic:pic>
+              </a:graphicData>
+            </a:graphic>
+          </wp:inline>
+        </w:drawing>
       </w:r>
     </w:p>
     <w:sectPr>
@@ -4549,7 +4832,7 @@
 </file>
 
 <file path=word/endnotes.xml><?xml version="1.0" encoding="utf-8"?>
-<w:endnotes xmlns:ve="http://schemas.openxmlformats.org/markup-compatibility/2006" xmlns:o="urn:schemas-microsoft-com:office:office" xmlns:r="http://schemas.openxmlformats.org/officeDocument/2006/relationships" xmlns:m="http://schemas.openxmlformats.org/officeDocument/2006/math" xmlns:v="urn:schemas-microsoft-com:vml" xmlns:wp="http://schemas.openxmlformats.org/drawingml/2006/wordprocessingDrawing" xmlns:w10="urn:schemas-microsoft-com:office:word" xmlns:w="http://schemas.openxmlformats.org/wordprocessingml/2006/main" xmlns:wne="http://schemas.microsoft.com/office/word/2006/wordml">
+<w:endnotes xmlns:wpc="http://schemas.microsoft.com/office/word/2010/wordprocessingCanvas" xmlns:mc="http://schemas.openxmlformats.org/markup-compatibility/2006" xmlns:o="urn:schemas-microsoft-com:office:office" xmlns:r="http://schemas.openxmlformats.org/officeDocument/2006/relationships" xmlns:m="http://schemas.openxmlformats.org/officeDocument/2006/math" xmlns:v="urn:schemas-microsoft-com:vml" xmlns:wp14="http://schemas.microsoft.com/office/word/2010/wordprocessingDrawing" xmlns:wp="http://schemas.openxmlformats.org/drawingml/2006/wordprocessingDrawing" xmlns:w10="urn:schemas-microsoft-com:office:word" xmlns:w="http://schemas.openxmlformats.org/wordprocessingml/2006/main" xmlns:w14="http://schemas.microsoft.com/office/word/2010/wordml" xmlns:w15="http://schemas.microsoft.com/office/word/2012/wordml" xmlns:wpg="http://schemas.microsoft.com/office/word/2010/wordprocessingGroup" xmlns:wpi="http://schemas.microsoft.com/office/word/2010/wordprocessingInk" xmlns:wne="http://schemas.microsoft.com/office/word/2006/wordml" xmlns:wps="http://schemas.microsoft.com/office/word/2010/wordprocessingShape" mc:Ignorable="w14 w15 wp14">
   <w:endnote w:type="separator" w:id="-1">
     <w:p>
       <w:pPr>
@@ -4574,7 +4857,7 @@
 </file>
 
 <file path=word/footnotes.xml><?xml version="1.0" encoding="utf-8"?>
-<w:footnotes xmlns:ve="http://schemas.openxmlformats.org/markup-compatibility/2006" xmlns:o="urn:schemas-microsoft-com:office:office" xmlns:r="http://schemas.openxmlformats.org/officeDocument/2006/relationships" xmlns:m="http://schemas.openxmlformats.org/officeDocument/2006/math" xmlns:v="urn:schemas-microsoft-com:vml" xmlns:wp="http://schemas.openxmlformats.org/drawingml/2006/wordprocessingDrawing" xmlns:w10="urn:schemas-microsoft-com:office:word" xmlns:w="http://schemas.openxmlformats.org/wordprocessingml/2006/main" xmlns:wne="http://schemas.microsoft.com/office/word/2006/wordml">
+<w:footnotes xmlns:wpc="http://schemas.microsoft.com/office/word/2010/wordprocessingCanvas" xmlns:mc="http://schemas.openxmlformats.org/markup-compatibility/2006" xmlns:o="urn:schemas-microsoft-com:office:office" xmlns:r="http://schemas.openxmlformats.org/officeDocument/2006/relationships" xmlns:m="http://schemas.openxmlformats.org/officeDocument/2006/math" xmlns:v="urn:schemas-microsoft-com:vml" xmlns:wp14="http://schemas.microsoft.com/office/word/2010/wordprocessingDrawing" xmlns:wp="http://schemas.openxmlformats.org/drawingml/2006/wordprocessingDrawing" xmlns:w10="urn:schemas-microsoft-com:office:word" xmlns:w="http://schemas.openxmlformats.org/wordprocessingml/2006/main" xmlns:w14="http://schemas.microsoft.com/office/word/2010/wordml" xmlns:w15="http://schemas.microsoft.com/office/word/2012/wordml" xmlns:wpg="http://schemas.microsoft.com/office/word/2010/wordprocessingGroup" xmlns:wpi="http://schemas.microsoft.com/office/word/2010/wordprocessingInk" xmlns:wne="http://schemas.microsoft.com/office/word/2006/wordml" xmlns:wps="http://schemas.microsoft.com/office/word/2010/wordprocessingShape" mc:Ignorable="w14 w15 wp14">
   <w:footnote w:type="separator" w:id="-1">
     <w:p>
       <w:pPr>
@@ -4599,7 +4882,7 @@
 </file>
 
 <file path=word/numbering.xml><?xml version="1.0" encoding="utf-8"?>
-<w:numbering xmlns:ve="http://schemas.openxmlformats.org/markup-compatibility/2006" xmlns:o="urn:schemas-microsoft-com:office:office" xmlns:r="http://schemas.openxmlformats.org/officeDocument/2006/relationships" xmlns:m="http://schemas.openxmlformats.org/officeDocument/2006/math" xmlns:v="urn:schemas-microsoft-com:vml" xmlns:wp="http://schemas.openxmlformats.org/drawingml/2006/wordprocessingDrawing" xmlns:w10="urn:schemas-microsoft-com:office:word" xmlns:w="http://schemas.openxmlformats.org/wordprocessingml/2006/main" xmlns:wne="http://schemas.microsoft.com/office/word/2006/wordml">
+<w:numbering xmlns:wpc="http://schemas.microsoft.com/office/word/2010/wordprocessingCanvas" xmlns:mc="http://schemas.openxmlformats.org/markup-compatibility/2006" xmlns:o="urn:schemas-microsoft-com:office:office" xmlns:r="http://schemas.openxmlformats.org/officeDocument/2006/relationships" xmlns:m="http://schemas.openxmlformats.org/officeDocument/2006/math" xmlns:v="urn:schemas-microsoft-com:vml" xmlns:wp14="http://schemas.microsoft.com/office/word/2010/wordprocessingDrawing" xmlns:wp="http://schemas.openxmlformats.org/drawingml/2006/wordprocessingDrawing" xmlns:w10="urn:schemas-microsoft-com:office:word" xmlns:w="http://schemas.openxmlformats.org/wordprocessingml/2006/main" xmlns:w14="http://schemas.microsoft.com/office/word/2010/wordml" xmlns:w15="http://schemas.microsoft.com/office/word/2012/wordml" xmlns:wpg="http://schemas.microsoft.com/office/word/2010/wordprocessingGroup" xmlns:wpi="http://schemas.microsoft.com/office/word/2010/wordprocessingInk" xmlns:wne="http://schemas.microsoft.com/office/word/2006/wordml" xmlns:wps="http://schemas.microsoft.com/office/word/2010/wordprocessingShape" mc:Ignorable="w14 w15 wp14">
   <w:abstractNum w:abstractNumId="0">
     <w:nsid w:val="116F134B"/>
     <w:multiLevelType w:val="hybridMultilevel"/>
@@ -5266,7 +5549,7 @@
 </file>
 
 <file path=word/styles.xml><?xml version="1.0" encoding="utf-8"?>
-<w:styles xmlns:r="http://schemas.openxmlformats.org/officeDocument/2006/relationships" xmlns:w="http://schemas.openxmlformats.org/wordprocessingml/2006/main">
+<w:styles xmlns:mc="http://schemas.openxmlformats.org/markup-compatibility/2006" xmlns:r="http://schemas.openxmlformats.org/officeDocument/2006/relationships" xmlns:w="http://schemas.openxmlformats.org/wordprocessingml/2006/main" xmlns:w14="http://schemas.microsoft.com/office/word/2010/wordml" xmlns:w15="http://schemas.microsoft.com/office/word/2012/wordml" mc:Ignorable="w14 w15">
   <w:docDefaults>
     <w:rPrDefault>
       <w:rPr>
@@ -5282,144 +5565,378 @@
       </w:pPr>
     </w:pPrDefault>
   </w:docDefaults>
-  <w:latentStyles w:defLockedState="0" w:defUIPriority="99" w:defSemiHidden="1" w:defUnhideWhenUsed="1" w:defQFormat="0" w:count="267">
-    <w:lsdException w:name="Normal" w:semiHidden="0" w:uiPriority="0" w:unhideWhenUsed="0" w:qFormat="1"/>
-    <w:lsdException w:name="heading 1" w:semiHidden="0" w:uiPriority="9" w:unhideWhenUsed="0" w:qFormat="1"/>
-    <w:lsdException w:name="heading 2" w:uiPriority="9" w:qFormat="1"/>
-    <w:lsdException w:name="heading 3" w:uiPriority="9" w:qFormat="1"/>
-    <w:lsdException w:name="heading 4" w:uiPriority="9" w:qFormat="1"/>
-    <w:lsdException w:name="heading 5" w:uiPriority="9" w:qFormat="1"/>
-    <w:lsdException w:name="heading 6" w:uiPriority="9" w:qFormat="1"/>
-    <w:lsdException w:name="heading 7" w:uiPriority="9" w:qFormat="1"/>
-    <w:lsdException w:name="heading 8" w:uiPriority="9" w:qFormat="1"/>
-    <w:lsdException w:name="heading 9" w:uiPriority="9" w:qFormat="1"/>
-    <w:lsdException w:name="toc 1" w:uiPriority="39"/>
-    <w:lsdException w:name="toc 2" w:uiPriority="39"/>
-    <w:lsdException w:name="toc 3" w:uiPriority="39"/>
-    <w:lsdException w:name="toc 4" w:uiPriority="39"/>
-    <w:lsdException w:name="toc 5" w:uiPriority="39"/>
-    <w:lsdException w:name="toc 6" w:uiPriority="39"/>
-    <w:lsdException w:name="toc 7" w:uiPriority="39"/>
-    <w:lsdException w:name="toc 8" w:uiPriority="39"/>
-    <w:lsdException w:name="toc 9" w:uiPriority="39"/>
-    <w:lsdException w:name="caption" w:uiPriority="35" w:qFormat="1"/>
-    <w:lsdException w:name="Title" w:semiHidden="0" w:uiPriority="10" w:unhideWhenUsed="0" w:qFormat="1"/>
-    <w:lsdException w:name="Default Paragraph Font" w:uiPriority="1"/>
-    <w:lsdException w:name="Subtitle" w:semiHidden="0" w:uiPriority="11" w:unhideWhenUsed="0" w:qFormat="1"/>
-    <w:lsdException w:name="Strong" w:semiHidden="0" w:uiPriority="22" w:unhideWhenUsed="0" w:qFormat="1"/>
-    <w:lsdException w:name="Emphasis" w:semiHidden="0" w:uiPriority="20" w:unhideWhenUsed="0" w:qFormat="1"/>
-    <w:lsdException w:name="Table Grid" w:semiHidden="0" w:uiPriority="39" w:unhideWhenUsed="0"/>
-    <w:lsdException w:name="Placeholder Text" w:unhideWhenUsed="0"/>
-    <w:lsdException w:name="No Spacing" w:semiHidden="0" w:uiPriority="1" w:unhideWhenUsed="0" w:qFormat="1"/>
-    <w:lsdException w:name="Light Shading" w:semiHidden="0" w:uiPriority="60" w:unhideWhenUsed="0"/>
-    <w:lsdException w:name="Light List" w:semiHidden="0" w:uiPriority="61" w:unhideWhenUsed="0"/>
-    <w:lsdException w:name="Light Grid" w:semiHidden="0" w:uiPriority="62" w:unhideWhenUsed="0"/>
-    <w:lsdException w:name="Medium Shading 1" w:semiHidden="0" w:uiPriority="63" w:unhideWhenUsed="0"/>
-    <w:lsdException w:name="Medium Shading 2" w:semiHidden="0" w:uiPriority="64" w:unhideWhenUsed="0"/>
-    <w:lsdException w:name="Medium List 1" w:semiHidden="0" w:uiPriority="65" w:unhideWhenUsed="0"/>
-    <w:lsdException w:name="Medium List 2" w:semiHidden="0" w:uiPriority="66" w:unhideWhenUsed="0"/>
-    <w:lsdException w:name="Medium Grid 1" w:semiHidden="0" w:uiPriority="67" w:unhideWhenUsed="0"/>
-    <w:lsdException w:name="Medium Grid 2" w:semiHidden="0" w:uiPriority="68" w:unhideWhenUsed="0"/>
-    <w:lsdException w:name="Medium Grid 3" w:semiHidden="0" w:uiPriority="69" w:unhideWhenUsed="0"/>
-    <w:lsdException w:name="Dark List" w:semiHidden="0" w:uiPriority="70" w:unhideWhenUsed="0"/>
-    <w:lsdException w:name="Colorful Shading" w:semiHidden="0" w:uiPriority="71" w:unhideWhenUsed="0"/>
-    <w:lsdException w:name="Colorful List" w:semiHidden="0" w:uiPriority="72" w:unhideWhenUsed="0"/>
-    <w:lsdException w:name="Colorful Grid" w:semiHidden="0" w:uiPriority="73" w:unhideWhenUsed="0"/>
-    <w:lsdException w:name="Light Shading Accent 1" w:semiHidden="0" w:uiPriority="60" w:unhideWhenUsed="0"/>
-    <w:lsdException w:name="Light List Accent 1" w:semiHidden="0" w:uiPriority="61" w:unhideWhenUsed="0"/>
-    <w:lsdException w:name="Light Grid Accent 1" w:semiHidden="0" w:uiPriority="62" w:unhideWhenUsed="0"/>
-    <w:lsdException w:name="Medium Shading 1 Accent 1" w:semiHidden="0" w:uiPriority="63" w:unhideWhenUsed="0"/>
-    <w:lsdException w:name="Medium Shading 2 Accent 1" w:semiHidden="0" w:uiPriority="64" w:unhideWhenUsed="0"/>
-    <w:lsdException w:name="Medium List 1 Accent 1" w:semiHidden="0" w:uiPriority="65" w:unhideWhenUsed="0"/>
-    <w:lsdException w:name="Revision" w:unhideWhenUsed="0"/>
-    <w:lsdException w:name="List Paragraph" w:semiHidden="0" w:uiPriority="34" w:unhideWhenUsed="0" w:qFormat="1"/>
-    <w:lsdException w:name="Quote" w:semiHidden="0" w:uiPriority="29" w:unhideWhenUsed="0" w:qFormat="1"/>
-    <w:lsdException w:name="Intense Quote" w:semiHidden="0" w:uiPriority="30" w:unhideWhenUsed="0" w:qFormat="1"/>
-    <w:lsdException w:name="Medium List 2 Accent 1" w:semiHidden="0" w:uiPriority="66" w:unhideWhenUsed="0"/>
-    <w:lsdException w:name="Medium Grid 1 Accent 1" w:semiHidden="0" w:uiPriority="67" w:unhideWhenUsed="0"/>
-    <w:lsdException w:name="Medium Grid 2 Accent 1" w:semiHidden="0" w:uiPriority="68" w:unhideWhenUsed="0"/>
-    <w:lsdException w:name="Medium Grid 3 Accent 1" w:semiHidden="0" w:uiPriority="69" w:unhideWhenUsed="0"/>
-    <w:lsdException w:name="Dark List Accent 1" w:semiHidden="0" w:uiPriority="70" w:unhideWhenUsed="0"/>
-    <w:lsdException w:name="Colorful Shading Accent 1" w:semiHidden="0" w:uiPriority="71" w:unhideWhenUsed="0"/>
-    <w:lsdException w:name="Colorful List Accent 1" w:semiHidden="0" w:uiPriority="72" w:unhideWhenUsed="0"/>
-    <w:lsdException w:name="Colorful Grid Accent 1" w:semiHidden="0" w:uiPriority="73" w:unhideWhenUsed="0"/>
-    <w:lsdException w:name="Light Shading Accent 2" w:semiHidden="0" w:uiPriority="60" w:unhideWhenUsed="0"/>
-    <w:lsdException w:name="Light List Accent 2" w:semiHidden="0" w:uiPriority="61" w:unhideWhenUsed="0"/>
-    <w:lsdException w:name="Light Grid Accent 2" w:semiHidden="0" w:uiPriority="62" w:unhideWhenUsed="0"/>
-    <w:lsdException w:name="Medium Shading 1 Accent 2" w:semiHidden="0" w:uiPriority="63" w:unhideWhenUsed="0"/>
-    <w:lsdException w:name="Medium Shading 2 Accent 2" w:semiHidden="0" w:uiPriority="64" w:unhideWhenUsed="0"/>
-    <w:lsdException w:name="Medium List 1 Accent 2" w:semiHidden="0" w:uiPriority="65" w:unhideWhenUsed="0"/>
-    <w:lsdException w:name="Medium List 2 Accent 2" w:semiHidden="0" w:uiPriority="66" w:unhideWhenUsed="0"/>
-    <w:lsdException w:name="Medium Grid 1 Accent 2" w:semiHidden="0" w:uiPriority="67" w:unhideWhenUsed="0"/>
-    <w:lsdException w:name="Medium Grid 2 Accent 2" w:semiHidden="0" w:uiPriority="68" w:unhideWhenUsed="0"/>
-    <w:lsdException w:name="Medium Grid 3 Accent 2" w:semiHidden="0" w:uiPriority="69" w:unhideWhenUsed="0"/>
-    <w:lsdException w:name="Dark List Accent 2" w:semiHidden="0" w:uiPriority="70" w:unhideWhenUsed="0"/>
-    <w:lsdException w:name="Colorful Shading Accent 2" w:semiHidden="0" w:uiPriority="71" w:unhideWhenUsed="0"/>
-    <w:lsdException w:name="Colorful List Accent 2" w:semiHidden="0" w:uiPriority="72" w:unhideWhenUsed="0"/>
-    <w:lsdException w:name="Colorful Grid Accent 2" w:semiHidden="0" w:uiPriority="73" w:unhideWhenUsed="0"/>
-    <w:lsdException w:name="Light Shading Accent 3" w:semiHidden="0" w:uiPriority="60" w:unhideWhenUsed="0"/>
-    <w:lsdException w:name="Light List Accent 3" w:semiHidden="0" w:uiPriority="61" w:unhideWhenUsed="0"/>
-    <w:lsdException w:name="Light Grid Accent 3" w:semiHidden="0" w:uiPriority="62" w:unhideWhenUsed="0"/>
-    <w:lsdException w:name="Medium Shading 1 Accent 3" w:semiHidden="0" w:uiPriority="63" w:unhideWhenUsed="0"/>
-    <w:lsdException w:name="Medium Shading 2 Accent 3" w:semiHidden="0" w:uiPriority="64" w:unhideWhenUsed="0"/>
-    <w:lsdException w:name="Medium List 1 Accent 3" w:semiHidden="0" w:uiPriority="65" w:unhideWhenUsed="0"/>
-    <w:lsdException w:name="Medium List 2 Accent 3" w:semiHidden="0" w:uiPriority="66" w:unhideWhenUsed="0"/>
-    <w:lsdException w:name="Medium Grid 1 Accent 3" w:semiHidden="0" w:uiPriority="67" w:unhideWhenUsed="0"/>
-    <w:lsdException w:name="Medium Grid 2 Accent 3" w:semiHidden="0" w:uiPriority="68" w:unhideWhenUsed="0"/>
-    <w:lsdException w:name="Medium Grid 3 Accent 3" w:semiHidden="0" w:uiPriority="69" w:unhideWhenUsed="0"/>
-    <w:lsdException w:name="Dark List Accent 3" w:semiHidden="0" w:uiPriority="70" w:unhideWhenUsed="0"/>
-    <w:lsdException w:name="Colorful Shading Accent 3" w:semiHidden="0" w:uiPriority="71" w:unhideWhenUsed="0"/>
-    <w:lsdException w:name="Colorful List Accent 3" w:semiHidden="0" w:uiPriority="72" w:unhideWhenUsed="0"/>
-    <w:lsdException w:name="Colorful Grid Accent 3" w:semiHidden="0" w:uiPriority="73" w:unhideWhenUsed="0"/>
-    <w:lsdException w:name="Light Shading Accent 4" w:semiHidden="0" w:uiPriority="60" w:unhideWhenUsed="0"/>
-    <w:lsdException w:name="Light List Accent 4" w:semiHidden="0" w:uiPriority="61" w:unhideWhenUsed="0"/>
-    <w:lsdException w:name="Light Grid Accent 4" w:semiHidden="0" w:uiPriority="62" w:unhideWhenUsed="0"/>
-    <w:lsdException w:name="Medium Shading 1 Accent 4" w:semiHidden="0" w:uiPriority="63" w:unhideWhenUsed="0"/>
-    <w:lsdException w:name="Medium Shading 2 Accent 4" w:semiHidden="0" w:uiPriority="64" w:unhideWhenUsed="0"/>
-    <w:lsdException w:name="Medium List 1 Accent 4" w:semiHidden="0" w:uiPriority="65" w:unhideWhenUsed="0"/>
-    <w:lsdException w:name="Medium List 2 Accent 4" w:semiHidden="0" w:uiPriority="66" w:unhideWhenUsed="0"/>
-    <w:lsdException w:name="Medium Grid 1 Accent 4" w:semiHidden="0" w:uiPriority="67" w:unhideWhenUsed="0"/>
-    <w:lsdException w:name="Medium Grid 2 Accent 4" w:semiHidden="0" w:uiPriority="68" w:unhideWhenUsed="0"/>
-    <w:lsdException w:name="Medium Grid 3 Accent 4" w:semiHidden="0" w:uiPriority="69" w:unhideWhenUsed="0"/>
-    <w:lsdException w:name="Dark List Accent 4" w:semiHidden="0" w:uiPriority="70" w:unhideWhenUsed="0"/>
-    <w:lsdException w:name="Colorful Shading Accent 4" w:semiHidden="0" w:uiPriority="71" w:unhideWhenUsed="0"/>
-    <w:lsdException w:name="Colorful List Accent 4" w:semiHidden="0" w:uiPriority="72" w:unhideWhenUsed="0"/>
-    <w:lsdException w:name="Colorful Grid Accent 4" w:semiHidden="0" w:uiPriority="73" w:unhideWhenUsed="0"/>
-    <w:lsdException w:name="Light Shading Accent 5" w:semiHidden="0" w:uiPriority="60" w:unhideWhenUsed="0"/>
-    <w:lsdException w:name="Light List Accent 5" w:semiHidden="0" w:uiPriority="61" w:unhideWhenUsed="0"/>
-    <w:lsdException w:name="Light Grid Accent 5" w:semiHidden="0" w:uiPriority="62" w:unhideWhenUsed="0"/>
-    <w:lsdException w:name="Medium Shading 1 Accent 5" w:semiHidden="0" w:uiPriority="63" w:unhideWhenUsed="0"/>
-    <w:lsdException w:name="Medium Shading 2 Accent 5" w:semiHidden="0" w:uiPriority="64" w:unhideWhenUsed="0"/>
-    <w:lsdException w:name="Medium List 1 Accent 5" w:semiHidden="0" w:uiPriority="65" w:unhideWhenUsed="0"/>
-    <w:lsdException w:name="Medium List 2 Accent 5" w:semiHidden="0" w:uiPriority="66" w:unhideWhenUsed="0"/>
-    <w:lsdException w:name="Medium Grid 1 Accent 5" w:semiHidden="0" w:uiPriority="67" w:unhideWhenUsed="0"/>
-    <w:lsdException w:name="Medium Grid 2 Accent 5" w:semiHidden="0" w:uiPriority="68" w:unhideWhenUsed="0"/>
-    <w:lsdException w:name="Medium Grid 3 Accent 5" w:semiHidden="0" w:uiPriority="69" w:unhideWhenUsed="0"/>
-    <w:lsdException w:name="Dark List Accent 5" w:semiHidden="0" w:uiPriority="70" w:unhideWhenUsed="0"/>
-    <w:lsdException w:name="Colorful Shading Accent 5" w:semiHidden="0" w:uiPriority="71" w:unhideWhenUsed="0"/>
-    <w:lsdException w:name="Colorful List Accent 5" w:semiHidden="0" w:uiPriority="72" w:unhideWhenUsed="0"/>
-    <w:lsdException w:name="Colorful Grid Accent 5" w:semiHidden="0" w:uiPriority="73" w:unhideWhenUsed="0"/>
-    <w:lsdException w:name="Light Shading Accent 6" w:semiHidden="0" w:uiPriority="60" w:unhideWhenUsed="0"/>
-    <w:lsdException w:name="Light List Accent 6" w:semiHidden="0" w:uiPriority="61" w:unhideWhenUsed="0"/>
-    <w:lsdException w:name="Light Grid Accent 6" w:semiHidden="0" w:uiPriority="62" w:unhideWhenUsed="0"/>
-    <w:lsdException w:name="Medium Shading 1 Accent 6" w:semiHidden="0" w:uiPriority="63" w:unhideWhenUsed="0"/>
-    <w:lsdException w:name="Medium Shading 2 Accent 6" w:semiHidden="0" w:uiPriority="64" w:unhideWhenUsed="0"/>
-    <w:lsdException w:name="Medium List 1 Accent 6" w:semiHidden="0" w:uiPriority="65" w:unhideWhenUsed="0"/>
-    <w:lsdException w:name="Medium List 2 Accent 6" w:semiHidden="0" w:uiPriority="66" w:unhideWhenUsed="0"/>
-    <w:lsdException w:name="Medium Grid 1 Accent 6" w:semiHidden="0" w:uiPriority="67" w:unhideWhenUsed="0"/>
-    <w:lsdException w:name="Medium Grid 2 Accent 6" w:semiHidden="0" w:uiPriority="68" w:unhideWhenUsed="0"/>
-    <w:lsdException w:name="Medium Grid 3 Accent 6" w:semiHidden="0" w:uiPriority="69" w:unhideWhenUsed="0"/>
-    <w:lsdException w:name="Dark List Accent 6" w:semiHidden="0" w:uiPriority="70" w:unhideWhenUsed="0"/>
-    <w:lsdException w:name="Colorful Shading Accent 6" w:semiHidden="0" w:uiPriority="71" w:unhideWhenUsed="0"/>
-    <w:lsdException w:name="Colorful List Accent 6" w:semiHidden="0" w:uiPriority="72" w:unhideWhenUsed="0"/>
-    <w:lsdException w:name="Colorful Grid Accent 6" w:semiHidden="0" w:uiPriority="73" w:unhideWhenUsed="0"/>
-    <w:lsdException w:name="Subtle Emphasis" w:semiHidden="0" w:uiPriority="19" w:unhideWhenUsed="0" w:qFormat="1"/>
-    <w:lsdException w:name="Intense Emphasis" w:semiHidden="0" w:uiPriority="21" w:unhideWhenUsed="0" w:qFormat="1"/>
-    <w:lsdException w:name="Subtle Reference" w:semiHidden="0" w:uiPriority="31" w:unhideWhenUsed="0" w:qFormat="1"/>
-    <w:lsdException w:name="Intense Reference" w:semiHidden="0" w:uiPriority="32" w:unhideWhenUsed="0" w:qFormat="1"/>
-    <w:lsdException w:name="Book Title" w:semiHidden="0" w:uiPriority="33" w:unhideWhenUsed="0" w:qFormat="1"/>
-    <w:lsdException w:name="Bibliography" w:uiPriority="37"/>
-    <w:lsdException w:name="TOC Heading" w:uiPriority="39" w:qFormat="1"/>
+  <w:latentStyles w:defLockedState="0" w:defUIPriority="99" w:defSemiHidden="0" w:defUnhideWhenUsed="0" w:defQFormat="0" w:count="371">
+    <w:lsdException w:name="Normal" w:uiPriority="0" w:qFormat="1"/>
+    <w:lsdException w:name="heading 1" w:uiPriority="9" w:qFormat="1"/>
+    <w:lsdException w:name="heading 2" w:semiHidden="1" w:uiPriority="9" w:unhideWhenUsed="1" w:qFormat="1"/>
+    <w:lsdException w:name="heading 3" w:semiHidden="1" w:uiPriority="9" w:unhideWhenUsed="1" w:qFormat="1"/>
+    <w:lsdException w:name="heading 4" w:semiHidden="1" w:uiPriority="9" w:unhideWhenUsed="1" w:qFormat="1"/>
+    <w:lsdException w:name="heading 5" w:semiHidden="1" w:uiPriority="9" w:unhideWhenUsed="1" w:qFormat="1"/>
+    <w:lsdException w:name="heading 6" w:semiHidden="1" w:uiPriority="9" w:unhideWhenUsed="1" w:qFormat="1"/>
+    <w:lsdException w:name="heading 7" w:semiHidden="1" w:uiPriority="9" w:unhideWhenUsed="1" w:qFormat="1"/>
+    <w:lsdException w:name="heading 8" w:semiHidden="1" w:uiPriority="9" w:unhideWhenUsed="1" w:qFormat="1"/>
+    <w:lsdException w:name="heading 9" w:semiHidden="1" w:uiPriority="9" w:unhideWhenUsed="1" w:qFormat="1"/>
+    <w:lsdException w:name="index 1" w:semiHidden="1" w:unhideWhenUsed="1"/>
+    <w:lsdException w:name="index 2" w:semiHidden="1" w:unhideWhenUsed="1"/>
+    <w:lsdException w:name="index 3" w:semiHidden="1" w:unhideWhenUsed="1"/>
+    <w:lsdException w:name="index 4" w:semiHidden="1" w:unhideWhenUsed="1"/>
+    <w:lsdException w:name="index 5" w:semiHidden="1" w:unhideWhenUsed="1"/>
+    <w:lsdException w:name="index 6" w:semiHidden="1" w:unhideWhenUsed="1"/>
+    <w:lsdException w:name="index 7" w:semiHidden="1" w:unhideWhenUsed="1"/>
+    <w:lsdException w:name="index 8" w:semiHidden="1" w:unhideWhenUsed="1"/>
+    <w:lsdException w:name="index 9" w:semiHidden="1" w:unhideWhenUsed="1"/>
+    <w:lsdException w:name="toc 1" w:semiHidden="1" w:uiPriority="39" w:unhideWhenUsed="1"/>
+    <w:lsdException w:name="toc 2" w:semiHidden="1" w:uiPriority="39" w:unhideWhenUsed="1"/>
+    <w:lsdException w:name="toc 3" w:semiHidden="1" w:uiPriority="39" w:unhideWhenUsed="1"/>
+    <w:lsdException w:name="toc 4" w:semiHidden="1" w:uiPriority="39" w:unhideWhenUsed="1"/>
+    <w:lsdException w:name="toc 5" w:semiHidden="1" w:uiPriority="39" w:unhideWhenUsed="1"/>
+    <w:lsdException w:name="toc 6" w:semiHidden="1" w:uiPriority="39" w:unhideWhenUsed="1"/>
+    <w:lsdException w:name="toc 7" w:semiHidden="1" w:uiPriority="39" w:unhideWhenUsed="1"/>
+    <w:lsdException w:name="toc 8" w:semiHidden="1" w:uiPriority="39" w:unhideWhenUsed="1"/>
+    <w:lsdException w:name="toc 9" w:semiHidden="1" w:uiPriority="39" w:unhideWhenUsed="1"/>
+    <w:lsdException w:name="Normal Indent" w:semiHidden="1" w:unhideWhenUsed="1"/>
+    <w:lsdException w:name="footnote text" w:semiHidden="1" w:unhideWhenUsed="1"/>
+    <w:lsdException w:name="annotation text" w:semiHidden="1" w:unhideWhenUsed="1"/>
+    <w:lsdException w:name="header" w:semiHidden="1" w:unhideWhenUsed="1"/>
+    <w:lsdException w:name="footer" w:semiHidden="1" w:unhideWhenUsed="1"/>
+    <w:lsdException w:name="index heading" w:semiHidden="1" w:unhideWhenUsed="1"/>
+    <w:lsdException w:name="caption" w:semiHidden="1" w:uiPriority="35" w:unhideWhenUsed="1" w:qFormat="1"/>
+    <w:lsdException w:name="table of figures" w:semiHidden="1" w:unhideWhenUsed="1"/>
+    <w:lsdException w:name="envelope address" w:semiHidden="1" w:unhideWhenUsed="1"/>
+    <w:lsdException w:name="envelope return" w:semiHidden="1" w:unhideWhenUsed="1"/>
+    <w:lsdException w:name="footnote reference" w:semiHidden="1" w:unhideWhenUsed="1"/>
+    <w:lsdException w:name="annotation reference" w:semiHidden="1" w:unhideWhenUsed="1"/>
+    <w:lsdException w:name="line number" w:semiHidden="1" w:unhideWhenUsed="1"/>
+    <w:lsdException w:name="page number" w:semiHidden="1" w:unhideWhenUsed="1"/>
+    <w:lsdException w:name="endnote reference" w:semiHidden="1" w:unhideWhenUsed="1"/>
+    <w:lsdException w:name="endnote text" w:semiHidden="1" w:unhideWhenUsed="1"/>
+    <w:lsdException w:name="table of authorities" w:semiHidden="1" w:unhideWhenUsed="1"/>
+    <w:lsdException w:name="macro" w:semiHidden="1" w:unhideWhenUsed="1"/>
+    <w:lsdException w:name="toa heading" w:semiHidden="1" w:unhideWhenUsed="1"/>
+    <w:lsdException w:name="List" w:semiHidden="1" w:unhideWhenUsed="1"/>
+    <w:lsdException w:name="List Bullet" w:semiHidden="1" w:unhideWhenUsed="1"/>
+    <w:lsdException w:name="List Number" w:semiHidden="1" w:unhideWhenUsed="1"/>
+    <w:lsdException w:name="List 2" w:semiHidden="1" w:unhideWhenUsed="1"/>
+    <w:lsdException w:name="List 3" w:semiHidden="1" w:unhideWhenUsed="1"/>
+    <w:lsdException w:name="List 4" w:semiHidden="1" w:unhideWhenUsed="1"/>
+    <w:lsdException w:name="List 5" w:semiHidden="1" w:unhideWhenUsed="1"/>
+    <w:lsdException w:name="List Bullet 2" w:semiHidden="1" w:unhideWhenUsed="1"/>
+    <w:lsdException w:name="List Bullet 3" w:semiHidden="1" w:unhideWhenUsed="1"/>
+    <w:lsdException w:name="List Bullet 4" w:semiHidden="1" w:unhideWhenUsed="1"/>
+    <w:lsdException w:name="List Bullet 5" w:semiHidden="1" w:unhideWhenUsed="1"/>
+    <w:lsdException w:name="List Number 2" w:semiHidden="1" w:unhideWhenUsed="1"/>
+    <w:lsdException w:name="List Number 3" w:semiHidden="1" w:unhideWhenUsed="1"/>
+    <w:lsdException w:name="List Number 4" w:semiHidden="1" w:unhideWhenUsed="1"/>
+    <w:lsdException w:name="List Number 5" w:semiHidden="1" w:unhideWhenUsed="1"/>
+    <w:lsdException w:name="Title" w:uiPriority="10" w:qFormat="1"/>
+    <w:lsdException w:name="Closing" w:semiHidden="1" w:unhideWhenUsed="1"/>
+    <w:lsdException w:name="Signature" w:semiHidden="1" w:unhideWhenUsed="1"/>
+    <w:lsdException w:name="Default Paragraph Font" w:semiHidden="1" w:uiPriority="1" w:unhideWhenUsed="1"/>
+    <w:lsdException w:name="Body Text" w:semiHidden="1" w:unhideWhenUsed="1"/>
+    <w:lsdException w:name="Body Text Indent" w:semiHidden="1" w:unhideWhenUsed="1"/>
+    <w:lsdException w:name="List Continue" w:semiHidden="1" w:unhideWhenUsed="1"/>
+    <w:lsdException w:name="List Continue 2" w:semiHidden="1" w:unhideWhenUsed="1"/>
+    <w:lsdException w:name="List Continue 3" w:semiHidden="1" w:unhideWhenUsed="1"/>
+    <w:lsdException w:name="List Continue 4" w:semiHidden="1" w:unhideWhenUsed="1"/>
+    <w:lsdException w:name="List Continue 5" w:semiHidden="1" w:unhideWhenUsed="1"/>
+    <w:lsdException w:name="Message Header" w:semiHidden="1" w:unhideWhenUsed="1"/>
+    <w:lsdException w:name="Subtitle" w:uiPriority="11" w:qFormat="1"/>
+    <w:lsdException w:name="Salutation" w:semiHidden="1" w:unhideWhenUsed="1"/>
+    <w:lsdException w:name="Date" w:semiHidden="1" w:unhideWhenUsed="1"/>
+    <w:lsdException w:name="Body Text First Indent" w:semiHidden="1" w:unhideWhenUsed="1"/>
+    <w:lsdException w:name="Body Text First Indent 2" w:semiHidden="1" w:unhideWhenUsed="1"/>
+    <w:lsdException w:name="Note Heading" w:semiHidden="1" w:unhideWhenUsed="1"/>
+    <w:lsdException w:name="Body Text 2" w:semiHidden="1" w:unhideWhenUsed="1"/>
+    <w:lsdException w:name="Body Text 3" w:semiHidden="1" w:unhideWhenUsed="1"/>
+    <w:lsdException w:name="Body Text Indent 2" w:semiHidden="1" w:unhideWhenUsed="1"/>
+    <w:lsdException w:name="Body Text Indent 3" w:semiHidden="1" w:unhideWhenUsed="1"/>
+    <w:lsdException w:name="Block Text" w:semiHidden="1" w:unhideWhenUsed="1"/>
+    <w:lsdException w:name="Hyperlink" w:semiHidden="1" w:unhideWhenUsed="1"/>
+    <w:lsdException w:name="FollowedHyperlink" w:semiHidden="1" w:unhideWhenUsed="1"/>
+    <w:lsdException w:name="Strong" w:uiPriority="22" w:qFormat="1"/>
+    <w:lsdException w:name="Emphasis" w:uiPriority="20" w:qFormat="1"/>
+    <w:lsdException w:name="Document Map" w:semiHidden="1" w:unhideWhenUsed="1"/>
+    <w:lsdException w:name="Plain Text" w:semiHidden="1" w:unhideWhenUsed="1"/>
+    <w:lsdException w:name="E-mail Signature" w:semiHidden="1" w:unhideWhenUsed="1"/>
+    <w:lsdException w:name="HTML Top of Form" w:semiHidden="1" w:unhideWhenUsed="1"/>
+    <w:lsdException w:name="HTML Bottom of Form" w:semiHidden="1" w:unhideWhenUsed="1"/>
+    <w:lsdException w:name="Normal (Web)" w:semiHidden="1" w:unhideWhenUsed="1"/>
+    <w:lsdException w:name="HTML Acronym" w:semiHidden="1" w:unhideWhenUsed="1"/>
+    <w:lsdException w:name="HTML Address" w:semiHidden="1" w:unhideWhenUsed="1"/>
+    <w:lsdException w:name="HTML Cite" w:semiHidden="1" w:unhideWhenUsed="1"/>
+    <w:lsdException w:name="HTML Code" w:semiHidden="1" w:unhideWhenUsed="1"/>
+    <w:lsdException w:name="HTML Definition" w:semiHidden="1" w:unhideWhenUsed="1"/>
+    <w:lsdException w:name="HTML Keyboard" w:semiHidden="1" w:unhideWhenUsed="1"/>
+    <w:lsdException w:name="HTML Preformatted" w:semiHidden="1" w:unhideWhenUsed="1"/>
+    <w:lsdException w:name="HTML Sample" w:semiHidden="1" w:unhideWhenUsed="1"/>
+    <w:lsdException w:name="HTML Typewriter" w:semiHidden="1" w:unhideWhenUsed="1"/>
+    <w:lsdException w:name="HTML Variable" w:semiHidden="1" w:unhideWhenUsed="1"/>
+    <w:lsdException w:name="Normal Table" w:semiHidden="1" w:unhideWhenUsed="1"/>
+    <w:lsdException w:name="annotation subject" w:semiHidden="1" w:unhideWhenUsed="1"/>
+    <w:lsdException w:name="No List" w:semiHidden="1" w:unhideWhenUsed="1"/>
+    <w:lsdException w:name="Outline List 1" w:semiHidden="1" w:unhideWhenUsed="1"/>
+    <w:lsdException w:name="Outline List 2" w:semiHidden="1" w:unhideWhenUsed="1"/>
+    <w:lsdException w:name="Outline List 3" w:semiHidden="1" w:unhideWhenUsed="1"/>
+    <w:lsdException w:name="Table Simple 1" w:semiHidden="1" w:unhideWhenUsed="1"/>
+    <w:lsdException w:name="Table Simple 2" w:semiHidden="1" w:unhideWhenUsed="1"/>
+    <w:lsdException w:name="Table Simple 3" w:semiHidden="1" w:unhideWhenUsed="1"/>
+    <w:lsdException w:name="Table Classic 1" w:semiHidden="1" w:unhideWhenUsed="1"/>
+    <w:lsdException w:name="Table Classic 2" w:semiHidden="1" w:unhideWhenUsed="1"/>
+    <w:lsdException w:name="Table Classic 3" w:semiHidden="1" w:unhideWhenUsed="1"/>
+    <w:lsdException w:name="Table Classic 4" w:semiHidden="1" w:unhideWhenUsed="1"/>
+    <w:lsdException w:name="Table Colorful 1" w:semiHidden="1" w:unhideWhenUsed="1"/>
+    <w:lsdException w:name="Table Colorful 2" w:semiHidden="1" w:unhideWhenUsed="1"/>
+    <w:lsdException w:name="Table Colorful 3" w:semiHidden="1" w:unhideWhenUsed="1"/>
+    <w:lsdException w:name="Table Columns 1" w:semiHidden="1" w:unhideWhenUsed="1"/>
+    <w:lsdException w:name="Table Columns 2" w:semiHidden="1" w:unhideWhenUsed="1"/>
+    <w:lsdException w:name="Table Columns 3" w:semiHidden="1" w:unhideWhenUsed="1"/>
+    <w:lsdException w:name="Table Columns 4" w:semiHidden="1" w:unhideWhenUsed="1"/>
+    <w:lsdException w:name="Table Columns 5" w:semiHidden="1" w:unhideWhenUsed="1"/>
+    <w:lsdException w:name="Table Grid 1" w:semiHidden="1" w:unhideWhenUsed="1"/>
+    <w:lsdException w:name="Table Grid 2" w:semiHidden="1" w:unhideWhenUsed="1"/>
+    <w:lsdException w:name="Table Grid 3" w:semiHidden="1" w:unhideWhenUsed="1"/>
+    <w:lsdException w:name="Table Grid 4" w:semiHidden="1" w:unhideWhenUsed="1"/>
+    <w:lsdException w:name="Table Grid 5" w:semiHidden="1" w:unhideWhenUsed="1"/>
+    <w:lsdException w:name="Table Grid 6" w:semiHidden="1" w:unhideWhenUsed="1"/>
+    <w:lsdException w:name="Table Grid 7" w:semiHidden="1" w:unhideWhenUsed="1"/>
+    <w:lsdException w:name="Table Grid 8" w:semiHidden="1" w:unhideWhenUsed="1"/>
+    <w:lsdException w:name="Table List 1" w:semiHidden="1" w:unhideWhenUsed="1"/>
+    <w:lsdException w:name="Table List 2" w:semiHidden="1" w:unhideWhenUsed="1"/>
+    <w:lsdException w:name="Table List 3" w:semiHidden="1" w:unhideWhenUsed="1"/>
+    <w:lsdException w:name="Table List 4" w:semiHidden="1" w:unhideWhenUsed="1"/>
+    <w:lsdException w:name="Table List 5" w:semiHidden="1" w:unhideWhenUsed="1"/>
+    <w:lsdException w:name="Table List 6" w:semiHidden="1" w:unhideWhenUsed="1"/>
+    <w:lsdException w:name="Table List 7" w:semiHidden="1" w:unhideWhenUsed="1"/>
+    <w:lsdException w:name="Table List 8" w:semiHidden="1" w:unhideWhenUsed="1"/>
+    <w:lsdException w:name="Table 3D effects 1" w:semiHidden="1" w:unhideWhenUsed="1"/>
+    <w:lsdException w:name="Table 3D effects 2" w:semiHidden="1" w:unhideWhenUsed="1"/>
+    <w:lsdException w:name="Table 3D effects 3" w:semiHidden="1" w:unhideWhenUsed="1"/>
+    <w:lsdException w:name="Table Contemporary" w:semiHidden="1" w:unhideWhenUsed="1"/>
+    <w:lsdException w:name="Table Elegant" w:semiHidden="1" w:unhideWhenUsed="1"/>
+    <w:lsdException w:name="Table Professional" w:semiHidden="1" w:unhideWhenUsed="1"/>
+    <w:lsdException w:name="Table Subtle 1" w:semiHidden="1" w:unhideWhenUsed="1"/>
+    <w:lsdException w:name="Table Subtle 2" w:semiHidden="1" w:unhideWhenUsed="1"/>
+    <w:lsdException w:name="Table Web 1" w:semiHidden="1" w:unhideWhenUsed="1"/>
+    <w:lsdException w:name="Table Web 2" w:semiHidden="1" w:unhideWhenUsed="1"/>
+    <w:lsdException w:name="Table Web 3" w:semiHidden="1" w:unhideWhenUsed="1"/>
+    <w:lsdException w:name="Balloon Text" w:semiHidden="1" w:unhideWhenUsed="1"/>
+    <w:lsdException w:name="Table Grid" w:uiPriority="39"/>
+    <w:lsdException w:name="Table Theme" w:semiHidden="1" w:unhideWhenUsed="1"/>
+    <w:lsdException w:name="Placeholder Text" w:semiHidden="1"/>
+    <w:lsdException w:name="No Spacing" w:uiPriority="1" w:qFormat="1"/>
+    <w:lsdException w:name="Light Shading" w:uiPriority="60"/>
+    <w:lsdException w:name="Light List" w:uiPriority="61"/>
+    <w:lsdException w:name="Light Grid" w:uiPriority="62"/>
+    <w:lsdException w:name="Medium Shading 1" w:uiPriority="63"/>
+    <w:lsdException w:name="Medium Shading 2" w:uiPriority="64"/>
+    <w:lsdException w:name="Medium List 1" w:uiPriority="65"/>
+    <w:lsdException w:name="Medium List 2" w:uiPriority="66"/>
+    <w:lsdException w:name="Medium Grid 1" w:uiPriority="67"/>
+    <w:lsdException w:name="Medium Grid 2" w:uiPriority="68"/>
+    <w:lsdException w:name="Medium Grid 3" w:uiPriority="69"/>
+    <w:lsdException w:name="Dark List" w:uiPriority="70"/>
+    <w:lsdException w:name="Colorful Shading" w:uiPriority="71"/>
+    <w:lsdException w:name="Colorful List" w:uiPriority="72"/>
+    <w:lsdException w:name="Colorful Grid" w:uiPriority="73"/>
+    <w:lsdException w:name="Light Shading Accent 1" w:uiPriority="60"/>
+    <w:lsdException w:name="Light List Accent 1" w:uiPriority="61"/>
+    <w:lsdException w:name="Light Grid Accent 1" w:uiPriority="62"/>
+    <w:lsdException w:name="Medium Shading 1 Accent 1" w:uiPriority="63"/>
+    <w:lsdException w:name="Medium Shading 2 Accent 1" w:uiPriority="64"/>
+    <w:lsdException w:name="Medium List 1 Accent 1" w:uiPriority="65"/>
+    <w:lsdException w:name="Revision" w:semiHidden="1"/>
+    <w:lsdException w:name="List Paragraph" w:uiPriority="34" w:qFormat="1"/>
+    <w:lsdException w:name="Quote" w:uiPriority="29" w:qFormat="1"/>
+    <w:lsdException w:name="Intense Quote" w:uiPriority="30" w:qFormat="1"/>
+    <w:lsdException w:name="Medium List 2 Accent 1" w:uiPriority="66"/>
+    <w:lsdException w:name="Medium Grid 1 Accent 1" w:uiPriority="67"/>
+    <w:lsdException w:name="Medium Grid 2 Accent 1" w:uiPriority="68"/>
+    <w:lsdException w:name="Medium Grid 3 Accent 1" w:uiPriority="69"/>
+    <w:lsdException w:name="Dark List Accent 1" w:uiPriority="70"/>
+    <w:lsdException w:name="Colorful Shading Accent 1" w:uiPriority="71"/>
+    <w:lsdException w:name="Colorful List Accent 1" w:uiPriority="72"/>
+    <w:lsdException w:name="Colorful Grid Accent 1" w:uiPriority="73"/>
+    <w:lsdException w:name="Light Shading Accent 2" w:uiPriority="60"/>
+    <w:lsdException w:name="Light List Accent 2" w:uiPriority="61"/>
+    <w:lsdException w:name="Light Grid Accent 2" w:uiPriority="62"/>
+    <w:lsdException w:name="Medium Shading 1 Accent 2" w:uiPriority="63"/>
+    <w:lsdException w:name="Medium Shading 2 Accent 2" w:uiPriority="64"/>
+    <w:lsdException w:name="Medium List 1 Accent 2" w:uiPriority="65"/>
+    <w:lsdException w:name="Medium List 2 Accent 2" w:uiPriority="66"/>
+    <w:lsdException w:name="Medium Grid 1 Accent 2" w:uiPriority="67"/>
+    <w:lsdException w:name="Medium Grid 2 Accent 2" w:uiPriority="68"/>
+    <w:lsdException w:name="Medium Grid 3 Accent 2" w:uiPriority="69"/>
+    <w:lsdException w:name="Dark List Accent 2" w:uiPriority="70"/>
+    <w:lsdException w:name="Colorful Shading Accent 2" w:uiPriority="71"/>
+    <w:lsdException w:name="Colorful List Accent 2" w:uiPriority="72"/>
+    <w:lsdException w:name="Colorful Grid Accent 2" w:uiPriority="73"/>
+    <w:lsdException w:name="Light Shading Accent 3" w:uiPriority="60"/>
+    <w:lsdException w:name="Light List Accent 3" w:uiPriority="61"/>
+    <w:lsdException w:name="Light Grid Accent 3" w:uiPriority="62"/>
+    <w:lsdException w:name="Medium Shading 1 Accent 3" w:uiPriority="63"/>
+    <w:lsdException w:name="Medium Shading 2 Accent 3" w:uiPriority="64"/>
+    <w:lsdException w:name="Medium List 1 Accent 3" w:uiPriority="65"/>
+    <w:lsdException w:name="Medium List 2 Accent 3" w:uiPriority="66"/>
+    <w:lsdException w:name="Medium Grid 1 Accent 3" w:uiPriority="67"/>
+    <w:lsdException w:name="Medium Grid 2 Accent 3" w:uiPriority="68"/>
+    <w:lsdException w:name="Medium Grid 3 Accent 3" w:uiPriority="69"/>
+    <w:lsdException w:name="Dark List Accent 3" w:uiPriority="70"/>
+    <w:lsdException w:name="Colorful Shading Accent 3" w:uiPriority="71"/>
+    <w:lsdException w:name="Colorful List Accent 3" w:uiPriority="72"/>
+    <w:lsdException w:name="Colorful Grid Accent 3" w:uiPriority="73"/>
+    <w:lsdException w:name="Light Shading Accent 4" w:uiPriority="60"/>
+    <w:lsdException w:name="Light List Accent 4" w:uiPriority="61"/>
+    <w:lsdException w:name="Light Grid Accent 4" w:uiPriority="62"/>
+    <w:lsdException w:name="Medium Shading 1 Accent 4" w:uiPriority="63"/>
+    <w:lsdException w:name="Medium Shading 2 Accent 4" w:uiPriority="64"/>
+    <w:lsdException w:name="Medium List 1 Accent 4" w:uiPriority="65"/>
+    <w:lsdException w:name="Medium List 2 Accent 4" w:uiPriority="66"/>
+    <w:lsdException w:name="Medium Grid 1 Accent 4" w:uiPriority="67"/>
+    <w:lsdException w:name="Medium Grid 2 Accent 4" w:uiPriority="68"/>
+    <w:lsdException w:name="Medium Grid 3 Accent 4" w:uiPriority="69"/>
+    <w:lsdException w:name="Dark List Accent 4" w:uiPriority="70"/>
+    <w:lsdException w:name="Colorful Shading Accent 4" w:uiPriority="71"/>
+    <w:lsdException w:name="Colorful List Accent 4" w:uiPriority="72"/>
+    <w:lsdException w:name="Colorful Grid Accent 4" w:uiPriority="73"/>
+    <w:lsdException w:name="Light Shading Accent 5" w:uiPriority="60"/>
+    <w:lsdException w:name="Light List Accent 5" w:uiPriority="61"/>
+    <w:lsdException w:name="Light Grid Accent 5" w:uiPriority="62"/>
+    <w:lsdException w:name="Medium Shading 1 Accent 5" w:uiPriority="63"/>
+    <w:lsdException w:name="Medium Shading 2 Accent 5" w:uiPriority="64"/>
+    <w:lsdException w:name="Medium List 1 Accent 5" w:uiPriority="65"/>
+    <w:lsdException w:name="Medium List 2 Accent 5" w:uiPriority="66"/>
+    <w:lsdException w:name="Medium Grid 1 Accent 5" w:uiPriority="67"/>
+    <w:lsdException w:name="Medium Grid 2 Accent 5" w:uiPriority="68"/>
+    <w:lsdException w:name="Medium Grid 3 Accent 5" w:uiPriority="69"/>
+    <w:lsdException w:name="Dark List Accent 5" w:uiPriority="70"/>
+    <w:lsdException w:name="Colorful Shading Accent 5" w:uiPriority="71"/>
+    <w:lsdException w:name="Colorful List Accent 5" w:uiPriority="72"/>
+    <w:lsdException w:name="Colorful Grid Accent 5" w:uiPriority="73"/>
+    <w:lsdException w:name="Light Shading Accent 6" w:uiPriority="60"/>
+    <w:lsdException w:name="Light List Accent 6" w:uiPriority="61"/>
+    <w:lsdException w:name="Light Grid Accent 6" w:uiPriority="62"/>
+    <w:lsdException w:name="Medium Shading 1 Accent 6" w:uiPriority="63"/>
+    <w:lsdException w:name="Medium Shading 2 Accent 6" w:uiPriority="64"/>
+    <w:lsdException w:name="Medium List 1 Accent 6" w:uiPriority="65"/>
+    <w:lsdException w:name="Medium List 2 Accent 6" w:uiPriority="66"/>
+    <w:lsdException w:name="Medium Grid 1 Accent 6" w:uiPriority="67"/>
+    <w:lsdException w:name="Medium Grid 2 Accent 6" w:uiPriority="68"/>
+    <w:lsdException w:name="Medium Grid 3 Accent 6" w:uiPriority="69"/>
+    <w:lsdException w:name="Dark List Accent 6" w:uiPriority="70"/>
+    <w:lsdException w:name="Colorful Shading Accent 6" w:uiPriority="71"/>
+    <w:lsdException w:name="Colorful List Accent 6" w:uiPriority="72"/>
+    <w:lsdException w:name="Colorful Grid Accent 6" w:uiPriority="73"/>
+    <w:lsdException w:name="Subtle Emphasis" w:uiPriority="19" w:qFormat="1"/>
+    <w:lsdException w:name="Intense Emphasis" w:uiPriority="21" w:qFormat="1"/>
+    <w:lsdException w:name="Subtle Reference" w:uiPriority="31" w:qFormat="1"/>
+    <w:lsdException w:name="Intense Reference" w:uiPriority="32" w:qFormat="1"/>
+    <w:lsdException w:name="Book Title" w:uiPriority="33" w:qFormat="1"/>
+    <w:lsdException w:name="Bibliography" w:semiHidden="1" w:uiPriority="37" w:unhideWhenUsed="1"/>
+    <w:lsdException w:name="TOC Heading" w:semiHidden="1" w:uiPriority="39" w:unhideWhenUsed="1" w:qFormat="1"/>
+    <w:lsdException w:name="Plain Table 1" w:uiPriority="41"/>
+    <w:lsdException w:name="Plain Table 2" w:uiPriority="42"/>
+    <w:lsdException w:name="Plain Table 3" w:uiPriority="43"/>
+    <w:lsdException w:name="Plain Table 4" w:uiPriority="44"/>
+    <w:lsdException w:name="Plain Table 5" w:uiPriority="45"/>
+    <w:lsdException w:name="Grid Table Light" w:uiPriority="40"/>
+    <w:lsdException w:name="Grid Table 1 Light" w:uiPriority="46"/>
+    <w:lsdException w:name="Grid Table 2" w:uiPriority="47"/>
+    <w:lsdException w:name="Grid Table 3" w:uiPriority="48"/>
+    <w:lsdException w:name="Grid Table 4" w:uiPriority="49"/>
+    <w:lsdException w:name="Grid Table 5 Dark" w:uiPriority="50"/>
+    <w:lsdException w:name="Grid Table 6 Colorful" w:uiPriority="51"/>
+    <w:lsdException w:name="Grid Table 7 Colorful" w:uiPriority="52"/>
+    <w:lsdException w:name="Grid Table 1 Light Accent 1" w:uiPriority="46"/>
+    <w:lsdException w:name="Grid Table 2 Accent 1" w:uiPriority="47"/>
+    <w:lsdException w:name="Grid Table 3 Accent 1" w:uiPriority="48"/>
+    <w:lsdException w:name="Grid Table 4 Accent 1" w:uiPriority="49"/>
+    <w:lsdException w:name="Grid Table 5 Dark Accent 1" w:uiPriority="50"/>
+    <w:lsdException w:name="Grid Table 6 Colorful Accent 1" w:uiPriority="51"/>
+    <w:lsdException w:name="Grid Table 7 Colorful Accent 1" w:uiPriority="52"/>
+    <w:lsdException w:name="Grid Table 1 Light Accent 2" w:uiPriority="46"/>
+    <w:lsdException w:name="Grid Table 2 Accent 2" w:uiPriority="47"/>
+    <w:lsdException w:name="Grid Table 3 Accent 2" w:uiPriority="48"/>
+    <w:lsdException w:name="Grid Table 4 Accent 2" w:uiPriority="49"/>
+    <w:lsdException w:name="Grid Table 5 Dark Accent 2" w:uiPriority="50"/>
+    <w:lsdException w:name="Grid Table 6 Colorful Accent 2" w:uiPriority="51"/>
+    <w:lsdException w:name="Grid Table 7 Colorful Accent 2" w:uiPriority="52"/>
+    <w:lsdException w:name="Grid Table 1 Light Accent 3" w:uiPriority="46"/>
+    <w:lsdException w:name="Grid Table 2 Accent 3" w:uiPriority="47"/>
+    <w:lsdException w:name="Grid Table 3 Accent 3" w:uiPriority="48"/>
+    <w:lsdException w:name="Grid Table 4 Accent 3" w:uiPriority="49"/>
+    <w:lsdException w:name="Grid Table 5 Dark Accent 3" w:uiPriority="50"/>
+    <w:lsdException w:name="Grid Table 6 Colorful Accent 3" w:uiPriority="51"/>
+    <w:lsdException w:name="Grid Table 7 Colorful Accent 3" w:uiPriority="52"/>
+    <w:lsdException w:name="Grid Table 1 Light Accent 4" w:uiPriority="46"/>
+    <w:lsdException w:name="Grid Table 2 Accent 4" w:uiPriority="47"/>
+    <w:lsdException w:name="Grid Table 3 Accent 4" w:uiPriority="48"/>
+    <w:lsdException w:name="Grid Table 4 Accent 4" w:uiPriority="49"/>
+    <w:lsdException w:name="Grid Table 5 Dark Accent 4" w:uiPriority="50"/>
+    <w:lsdException w:name="Grid Table 6 Colorful Accent 4" w:uiPriority="51"/>
+    <w:lsdException w:name="Grid Table 7 Colorful Accent 4" w:uiPriority="52"/>
+    <w:lsdException w:name="Grid Table 1 Light Accent 5" w:uiPriority="46"/>
+    <w:lsdException w:name="Grid Table 2 Accent 5" w:uiPriority="47"/>
+    <w:lsdException w:name="Grid Table 3 Accent 5" w:uiPriority="48"/>
+    <w:lsdException w:name="Grid Table 4 Accent 5" w:uiPriority="49"/>
+    <w:lsdException w:name="Grid Table 5 Dark Accent 5" w:uiPriority="50"/>
+    <w:lsdException w:name="Grid Table 6 Colorful Accent 5" w:uiPriority="51"/>
+    <w:lsdException w:name="Grid Table 7 Colorful Accent 5" w:uiPriority="52"/>
+    <w:lsdException w:name="Grid Table 1 Light Accent 6" w:uiPriority="46"/>
+    <w:lsdException w:name="Grid Table 2 Accent 6" w:uiPriority="47"/>
+    <w:lsdException w:name="Grid Table 3 Accent 6" w:uiPriority="48"/>
+    <w:lsdException w:name="Grid Table 4 Accent 6" w:uiPriority="49"/>
+    <w:lsdException w:name="Grid Table 5 Dark Accent 6" w:uiPriority="50"/>
+    <w:lsdException w:name="Grid Table 6 Colorful Accent 6" w:uiPriority="51"/>
+    <w:lsdException w:name="Grid Table 7 Colorful Accent 6" w:uiPriority="52"/>
+    <w:lsdException w:name="List Table 1 Light" w:uiPriority="46"/>
+    <w:lsdException w:name="List Table 2" w:uiPriority="47"/>
+    <w:lsdException w:name="List Table 3" w:uiPriority="48"/>
+    <w:lsdException w:name="List Table 4" w:uiPriority="49"/>
+    <w:lsdException w:name="List Table 5 Dark" w:uiPriority="50"/>
+    <w:lsdException w:name="List Table 6 Colorful" w:uiPriority="51"/>
+    <w:lsdException w:name="List Table 7 Colorful" w:uiPriority="52"/>
+    <w:lsdException w:name="List Table 1 Light Accent 1" w:uiPriority="46"/>
+    <w:lsdException w:name="List Table 2 Accent 1" w:uiPriority="47"/>
+    <w:lsdException w:name="List Table 3 Accent 1" w:uiPriority="48"/>
+    <w:lsdException w:name="List Table 4 Accent 1" w:uiPriority="49"/>
+    <w:lsdException w:name="List Table 5 Dark Accent 1" w:uiPriority="50"/>
+    <w:lsdException w:name="List Table 6 Colorful Accent 1" w:uiPriority="51"/>
+    <w:lsdException w:name="List Table 7 Colorful Accent 1" w:uiPriority="52"/>
+    <w:lsdException w:name="List Table 1 Light Accent 2" w:uiPriority="46"/>
+    <w:lsdException w:name="List Table 2 Accent 2" w:uiPriority="47"/>
+    <w:lsdException w:name="List Table 3 Accent 2" w:uiPriority="48"/>
+    <w:lsdException w:name="List Table 4 Accent 2" w:uiPriority="49"/>
+    <w:lsdException w:name="List Table 5 Dark Accent 2" w:uiPriority="50"/>
+    <w:lsdException w:name="List Table 6 Colorful Accent 2" w:uiPriority="51"/>
+    <w:lsdException w:name="List Table 7 Colorful Accent 2" w:uiPriority="52"/>
+    <w:lsdException w:name="List Table 1 Light Accent 3" w:uiPriority="46"/>
+    <w:lsdException w:name="List Table 2 Accent 3" w:uiPriority="47"/>
+    <w:lsdException w:name="List Table 3 Accent 3" w:uiPriority="48"/>
+    <w:lsdException w:name="List Table 4 Accent 3" w:uiPriority="49"/>
+    <w:lsdException w:name="List Table 5 Dark Accent 3" w:uiPriority="50"/>
+    <w:lsdException w:name="List Table 6 Colorful Accent 3" w:uiPriority="51"/>
+    <w:lsdException w:name="List Table 7 Colorful Accent 3" w:uiPriority="52"/>
+    <w:lsdException w:name="List Table 1 Light Accent 4" w:uiPriority="46"/>
+    <w:lsdException w:name="List Table 2 Accent 4" w:uiPriority="47"/>
+    <w:lsdException w:name="List Table 3 Accent 4" w:uiPriority="48"/>
+    <w:lsdException w:name="List Table 4 Accent 4" w:uiPriority="49"/>
+    <w:lsdException w:name="List Table 5 Dark Accent 4" w:uiPriority="50"/>
+    <w:lsdException w:name="List Table 6 Colorful Accent 4" w:uiPriority="51"/>
+    <w:lsdException w:name="List Table 7 Colorful Accent 4" w:uiPriority="52"/>
+    <w:lsdException w:name="List Table 1 Light Accent 5" w:uiPriority="46"/>
+    <w:lsdException w:name="List Table 2 Accent 5" w:uiPriority="47"/>
+    <w:lsdException w:name="List Table 3 Accent 5" w:uiPriority="48"/>
+    <w:lsdException w:name="List Table 4 Accent 5" w:uiPriority="49"/>
+    <w:lsdException w:name="List Table 5 Dark Accent 5" w:uiPriority="50"/>
+    <w:lsdException w:name="List Table 6 Colorful Accent 5" w:uiPriority="51"/>
+    <w:lsdException w:name="List Table 7 Colorful Accent 5" w:uiPriority="52"/>
+    <w:lsdException w:name="List Table 1 Light Accent 6" w:uiPriority="46"/>
+    <w:lsdException w:name="List Table 2 Accent 6" w:uiPriority="47"/>
+    <w:lsdException w:name="List Table 3 Accent 6" w:uiPriority="48"/>
+    <w:lsdException w:name="List Table 4 Accent 6" w:uiPriority="49"/>
+    <w:lsdException w:name="List Table 5 Dark Accent 6" w:uiPriority="50"/>
+    <w:lsdException w:name="List Table 6 Colorful Accent 6" w:uiPriority="51"/>
+    <w:lsdException w:name="List Table 7 Colorful Accent 6" w:uiPriority="52"/>
   </w:latentStyles>
   <w:style w:type="paragraph" w:default="1" w:styleId="Normal">
     <w:name w:val="Normal"/>
@@ -5437,7 +5954,6 @@
     <w:uiPriority w:val="99"/>
     <w:semiHidden/>
     <w:unhideWhenUsed/>
-    <w:qFormat/>
     <w:tblPr>
       <w:tblInd w:w="0" w:type="dxa"/>
       <w:tblCellMar>
@@ -5504,7 +6020,6 @@
       <w:spacing w:after="0" w:line="240" w:lineRule="auto"/>
     </w:pPr>
     <w:tblPr>
-      <w:tblInd w:w="0" w:type="dxa"/>
       <w:tblBorders>
         <w:top w:val="single" w:sz="4" w:space="0" w:color="000000" w:themeColor="text1"/>
         <w:left w:val="single" w:sz="4" w:space="0" w:color="000000" w:themeColor="text1"/>
@@ -5513,12 +6028,6 @@
         <w:insideH w:val="single" w:sz="4" w:space="0" w:color="000000" w:themeColor="text1"/>
         <w:insideV w:val="single" w:sz="4" w:space="0" w:color="000000" w:themeColor="text1"/>
       </w:tblBorders>
-      <w:tblCellMar>
-        <w:top w:w="0" w:type="dxa"/>
-        <w:left w:w="108" w:type="dxa"/>
-        <w:bottom w:w="0" w:type="dxa"/>
-        <w:right w:w="108" w:type="dxa"/>
-      </w:tblCellMar>
     </w:tblPr>
   </w:style>
   <w:style w:type="paragraph" w:styleId="NormalWeb">
@@ -5564,13 +6073,6 @@
     <w:tblPr>
       <w:tblStyleRowBandSize w:val="1"/>
       <w:tblStyleColBandSize w:val="1"/>
-      <w:tblInd w:w="0" w:type="dxa"/>
-      <w:tblCellMar>
-        <w:top w:w="0" w:type="dxa"/>
-        <w:left w:w="108" w:type="dxa"/>
-        <w:bottom w:w="0" w:type="dxa"/>
-        <w:right w:w="108" w:type="dxa"/>
-      </w:tblCellMar>
     </w:tblPr>
     <w:tblStylePr w:type="firstRow">
       <w:rPr>
@@ -5664,7 +6166,6 @@
     <w:tblPr>
       <w:tblStyleRowBandSize w:val="1"/>
       <w:tblStyleColBandSize w:val="1"/>
-      <w:tblInd w:w="0" w:type="dxa"/>
       <w:tblBorders>
         <w:top w:val="single" w:sz="4" w:space="0" w:color="999999" w:themeColor="text1" w:themeTint="66"/>
         <w:left w:val="single" w:sz="4" w:space="0" w:color="999999" w:themeColor="text1" w:themeTint="66"/>
@@ -5673,12 +6174,6 @@
         <w:insideH w:val="single" w:sz="4" w:space="0" w:color="999999" w:themeColor="text1" w:themeTint="66"/>
         <w:insideV w:val="single" w:sz="4" w:space="0" w:color="999999" w:themeColor="text1" w:themeTint="66"/>
       </w:tblBorders>
-      <w:tblCellMar>
-        <w:top w:w="0" w:type="dxa"/>
-        <w:left w:w="108" w:type="dxa"/>
-        <w:bottom w:w="0" w:type="dxa"/>
-        <w:right w:w="108" w:type="dxa"/>
-      </w:tblCellMar>
     </w:tblPr>
     <w:tblStylePr w:type="firstRow">
       <w:rPr>
@@ -6019,7 +6514,7 @@
   <a:extraClrSchemeLst/>
   <a:extLst>
     <a:ext uri="{05A4C25C-085E-4340-85A3-A5531E510DB2}">
-      <thm15:themeFamily xmlns="" xmlns:thm15="http://schemas.microsoft.com/office/thememl/2012/main" name="Office Theme" id="{62F939B6-93AF-4DB8-9C6B-D6C7DFDC589F}" vid="{4A3C46E8-61CC-4603-A589-7422A47A8E4A}"/>
+      <thm15:themeFamily xmlns:thm15="http://schemas.microsoft.com/office/thememl/2012/main" name="Office Theme" id="{62F939B6-93AF-4DB8-9C6B-D6C7DFDC589F}" vid="{4A3C46E8-61CC-4603-A589-7422A47A8E4A}"/>
     </a:ext>
   </a:extLst>
 </a:theme>

</xml_diff>